<commit_message>
Wrote first 4 pages of MLSD chapter
</commit_message>
<xml_diff>
--- a/DataFusionForLaryngealStudies/IMAGE FUSION CAPTURE SYSTEM FOR INTRINSIC PEEP AND LARYNGEAL APERTURE IN COPD.docx
+++ b/DataFusionForLaryngealStudies/IMAGE FUSION CAPTURE SYSTEM FOR INTRINSIC PEEP AND LARYNGEAL APERTURE IN COPD.docx
@@ -6,18 +6,862 @@
       <w:pPr>
         <w:pStyle w:val="Title"/>
       </w:pPr>
+      <w:r>
+        <w:t>IMAGE FUSION CAPTURE SYSTEM FOR INTRINSIC PEEP AND LARYNGEAL APERTURE IN COPD</w:t>
+      </w:r>
+    </w:p>
+    <w:p>
+      <w:pPr>
+        <w:pStyle w:val="Heading1"/>
+        <w:spacing w:line="480" w:lineRule="auto"/>
+      </w:pPr>
+      <w:r>
+        <w:t>Background</w:t>
+      </w:r>
+    </w:p>
+    <w:p>
+      <w:pPr>
+        <w:pStyle w:val="Heading2"/>
+      </w:pPr>
+      <w:r>
+        <w:t>Vision</w:t>
+      </w:r>
+    </w:p>
+    <w:p>
+      <w:pPr>
+        <w:spacing w:line="480" w:lineRule="auto"/>
+      </w:pPr>
+      <w:r>
+        <w:t>One of the core vision of the Muscle Lab at The Royal Brompton and Harefield NHS Foundation Trust is ‘</w:t>
+      </w:r>
+      <w:r>
+        <w:t xml:space="preserve">We believe that understanding laryngeal physiology better will allow the development of new therapies, and permit optimal application of existing therapies, in particular non-invasive ventilation.’ </w:t>
+      </w:r>
+      <w:r>
+        <w:rPr>
+          <w:color w:val="FF0000"/>
+        </w:rPr>
+        <w:t>[</w:t>
+      </w:r>
+      <w:proofErr w:type="gramStart"/>
+      <w:r>
+        <w:rPr>
+          <w:color w:val="FF0000"/>
+        </w:rPr>
+        <w:t>thorax</w:t>
+      </w:r>
+      <w:proofErr w:type="gramEnd"/>
+      <w:r>
+        <w:rPr>
+          <w:color w:val="FF0000"/>
+        </w:rPr>
+        <w:t xml:space="preserve"> paper]</w:t>
+      </w:r>
+    </w:p>
+    <w:p>
+      <w:pPr>
+        <w:pStyle w:val="Heading2"/>
+      </w:pPr>
+      <w:r>
+        <w:t xml:space="preserve">Vision Development </w:t>
+      </w:r>
+    </w:p>
+    <w:p>
+      <w:pPr>
+        <w:pStyle w:val="Heading3"/>
+        <w:spacing w:line="480" w:lineRule="auto"/>
+      </w:pPr>
+      <w:r>
+        <w:t>Clinical Trial I</w:t>
+      </w:r>
+    </w:p>
+    <w:p>
+      <w:pPr>
+        <w:spacing w:line="480" w:lineRule="auto"/>
+        <w:rPr>
+          <w:b/>
+        </w:rPr>
+      </w:pPr>
+      <w:r>
+        <w:rPr>
+          <w:b/>
+        </w:rPr>
+        <w:t>Objective</w:t>
+      </w:r>
+    </w:p>
+    <w:p>
+      <w:pPr>
+        <w:spacing w:line="480" w:lineRule="auto"/>
+        <w:rPr>
+          <w:b/>
+        </w:rPr>
+      </w:pPr>
+      <w:r>
+        <w:rPr>
+          <w:b/>
+        </w:rPr>
+        <w:t xml:space="preserve">Method </w:t>
+      </w:r>
+    </w:p>
+    <w:p>
+      <w:pPr>
+        <w:spacing w:line="480" w:lineRule="auto"/>
+        <w:rPr>
+          <w:b/>
+        </w:rPr>
+      </w:pPr>
+      <w:r>
+        <w:rPr>
+          <w:b/>
+        </w:rPr>
+        <w:t xml:space="preserve">Conclusion </w:t>
+      </w:r>
+    </w:p>
+    <w:p>
+      <w:pPr>
+        <w:spacing w:line="480" w:lineRule="auto"/>
+        <w:rPr>
+          <w:b/>
+        </w:rPr>
+      </w:pPr>
+      <w:r>
+        <w:rPr>
+          <w:b/>
+        </w:rPr>
+        <w:t xml:space="preserve">Future work </w:t>
+      </w:r>
+    </w:p>
+    <w:p>
+      <w:pPr>
+        <w:spacing w:line="480" w:lineRule="auto"/>
+      </w:pPr>
+      <w:r>
+        <w:t>The stated vision led</w:t>
+      </w:r>
+      <w:r>
+        <w:t xml:space="preserve"> </w:t>
+      </w:r>
+      <w:proofErr w:type="spellStart"/>
+      <w:r>
+        <w:t>Baz</w:t>
+      </w:r>
+      <w:proofErr w:type="spellEnd"/>
+      <w:r>
+        <w:t xml:space="preserve"> M et al. </w:t>
+      </w:r>
+      <w:r>
+        <w:t>to research and publish</w:t>
+      </w:r>
+      <w:r>
+        <w:t xml:space="preserve"> a paper</w:t>
+      </w:r>
+      <w:r>
+        <w:t xml:space="preserve"> </w:t>
+      </w:r>
+      <w:proofErr w:type="gramStart"/>
+      <w:r>
+        <w:t xml:space="preserve">titled </w:t>
+      </w:r>
+      <w:r>
+        <w:t>:</w:t>
+      </w:r>
+      <w:proofErr w:type="gramEnd"/>
+      <w:r>
+        <w:t xml:space="preserve"> ‘Dynamic Laryngeal narrowing during exercise: a mechanism </w:t>
+      </w:r>
+      <w:proofErr w:type="spellStart"/>
+      <w:r>
+        <w:t>fron</w:t>
+      </w:r>
+      <w:proofErr w:type="spellEnd"/>
+      <w:r>
+        <w:t xml:space="preserve"> generating intrinsic PEEP in COPD?’</w:t>
+      </w:r>
+      <w:r>
+        <w:rPr>
+          <w:color w:val="FF0000"/>
+        </w:rPr>
+        <w:t xml:space="preserve"> </w:t>
+      </w:r>
+      <w:r>
+        <w:rPr>
+          <w:color w:val="FF0000"/>
+        </w:rPr>
+        <w:t>[</w:t>
+      </w:r>
+      <w:proofErr w:type="gramStart"/>
+      <w:r>
+        <w:rPr>
+          <w:color w:val="FF0000"/>
+        </w:rPr>
+        <w:t>thorax</w:t>
+      </w:r>
+      <w:proofErr w:type="gramEnd"/>
+      <w:r>
+        <w:rPr>
+          <w:color w:val="FF0000"/>
+        </w:rPr>
+        <w:t xml:space="preserve"> paper]</w:t>
+      </w:r>
+      <w:r>
+        <w:t xml:space="preserve"> The key question that inspired the research was ‘What is the role of laryngeal narrowing in the regulation in the regulation of ventilation during exercise in patients with COPD?’ The novelty of the research were</w:t>
+      </w:r>
+    </w:p>
+    <w:p>
+      <w:pPr>
+        <w:pStyle w:val="ListParagraph"/>
+        <w:numPr>
+          <w:ilvl w:val="0"/>
+          <w:numId w:val="1"/>
+        </w:numPr>
+        <w:spacing w:line="480" w:lineRule="auto"/>
+      </w:pPr>
+      <w:r>
+        <w:t xml:space="preserve">first study to describe the active role of the larynx in regulating lung emptying and ventilation during exercise </w:t>
+      </w:r>
+    </w:p>
+    <w:p>
+      <w:pPr>
+        <w:pStyle w:val="ListParagraph"/>
+        <w:numPr>
+          <w:ilvl w:val="0"/>
+          <w:numId w:val="1"/>
+        </w:numPr>
+        <w:spacing w:line="480" w:lineRule="auto"/>
+      </w:pPr>
+      <w:r>
+        <w:lastRenderedPageBreak/>
+        <w:t xml:space="preserve">highlighted potential implications for exercise </w:t>
+      </w:r>
+      <w:r>
+        <w:t>intolerance in COPD patients</w:t>
+      </w:r>
+    </w:p>
+    <w:p>
+      <w:pPr>
+        <w:spacing w:line="480" w:lineRule="auto"/>
+      </w:pPr>
+      <w:r>
+        <w:t>The study concluded by stating ‘Dynamics laryngeal narrowing during expiration is prevalent in patients with COPD and is relating with COPD and is related to disease severity, respiration duty cycle and exercise capacity.’</w:t>
+      </w:r>
+    </w:p>
+    <w:p>
+      <w:pPr>
+        <w:spacing w:line="480" w:lineRule="auto"/>
+      </w:pPr>
+      <w:r>
+        <w:t xml:space="preserve">The authors stated that understanding and establishing the mechanisms underlying glottic narrowing and its relationship with flow limitation and intrinsic PEEP was the next step in the vision development.  </w:t>
+      </w:r>
+    </w:p>
+    <w:p>
+      <w:pPr>
+        <w:pStyle w:val="Heading3"/>
+        <w:spacing w:line="480" w:lineRule="auto"/>
+      </w:pPr>
+      <w:r>
+        <w:t xml:space="preserve">Clinical </w:t>
+      </w:r>
+      <w:r>
+        <w:t>Trial II</w:t>
+      </w:r>
+    </w:p>
+    <w:p>
+      <w:pPr>
+        <w:spacing w:line="480" w:lineRule="auto"/>
+        <w:rPr>
+          <w:b/>
+        </w:rPr>
+      </w:pPr>
+      <w:r>
+        <w:rPr>
+          <w:b/>
+        </w:rPr>
+        <w:t>Objective</w:t>
+      </w:r>
+    </w:p>
+    <w:p>
+      <w:pPr>
+        <w:spacing w:line="480" w:lineRule="auto"/>
+      </w:pPr>
+      <w:r>
+        <w:t xml:space="preserve">In 2015 as at time of thesis </w:t>
+      </w:r>
+      <w:proofErr w:type="gramStart"/>
+      <w:r>
+        <w:t>writing ,</w:t>
+      </w:r>
+      <w:proofErr w:type="gramEnd"/>
+      <w:r>
+        <w:t xml:space="preserve"> Polkey et al. started a clinical trial on ‘Intrinsic PEEP and Laryngeal Aperture in COPD.’ The aim of the study is to investigate the extent of the narrowing of the vocal cords which causes a positive pressure within the airway with patients with COPD to understand how to improve airflow i</w:t>
+      </w:r>
+      <w:r>
+        <w:t>n the airway and lung function.</w:t>
+      </w:r>
+    </w:p>
+    <w:p>
+      <w:pPr>
+        <w:spacing w:line="480" w:lineRule="auto"/>
+      </w:pPr>
+      <w:r>
+        <w:t xml:space="preserve">The primary objectives of the clinical trial is to measure glottic aperture and compare glottic aperture with different levels of applied  EPAP (expiratory positive airway pressure)  on glottic opening in the erect and </w:t>
+      </w:r>
+      <w:proofErr w:type="spellStart"/>
+      <w:r>
+        <w:t>supline</w:t>
+      </w:r>
+      <w:proofErr w:type="spellEnd"/>
+      <w:r>
+        <w:t xml:space="preserve"> positions. </w:t>
+      </w:r>
+    </w:p>
+    <w:p>
+      <w:pPr>
+        <w:spacing w:line="480" w:lineRule="auto"/>
+      </w:pPr>
+      <w:r>
+        <w:t xml:space="preserve">The </w:t>
+      </w:r>
+      <w:r>
+        <w:t>secondary objectives are to:</w:t>
+      </w:r>
+    </w:p>
+    <w:p>
+      <w:pPr>
+        <w:pStyle w:val="ListParagraph"/>
+        <w:numPr>
+          <w:ilvl w:val="0"/>
+          <w:numId w:val="4"/>
+        </w:numPr>
+        <w:spacing w:line="480" w:lineRule="auto"/>
+        <w:rPr>
+          <w:shd w:val="clear" w:color="auto" w:fill="FFFFFF"/>
+        </w:rPr>
+      </w:pPr>
+      <w:r>
+        <w:rPr>
+          <w:shd w:val="clear" w:color="auto" w:fill="FFFFFF"/>
+        </w:rPr>
+        <w:t>measure functional lung volumes , inspiratory capacity and functional residual capacity ,and</w:t>
+      </w:r>
+      <w:r>
+        <w:rPr>
+          <w:shd w:val="clear" w:color="auto" w:fill="FFFFFF"/>
+        </w:rPr>
+        <w:t xml:space="preserve"> </w:t>
+      </w:r>
+      <w:r>
+        <w:rPr>
+          <w:shd w:val="clear" w:color="auto" w:fill="FFFFFF"/>
+        </w:rPr>
+        <w:t>the glottic aperture in the erect and supine positions at different levels of EPAP</w:t>
+      </w:r>
+    </w:p>
+    <w:p>
+      <w:pPr>
+        <w:pStyle w:val="ListParagraph"/>
+        <w:numPr>
+          <w:ilvl w:val="0"/>
+          <w:numId w:val="4"/>
+        </w:numPr>
+        <w:spacing w:line="480" w:lineRule="auto"/>
+      </w:pPr>
+      <w:r>
+        <w:rPr>
+          <w:shd w:val="clear" w:color="auto" w:fill="FFFFFF"/>
+        </w:rPr>
+        <w:t xml:space="preserve">determine the effect on </w:t>
+      </w:r>
+      <w:proofErr w:type="spellStart"/>
+      <w:r>
+        <w:rPr>
+          <w:shd w:val="clear" w:color="auto" w:fill="FFFFFF"/>
+        </w:rPr>
+        <w:t>PEEPi</w:t>
+      </w:r>
+      <w:proofErr w:type="spellEnd"/>
+      <w:r>
+        <w:rPr>
+          <w:shd w:val="clear" w:color="auto" w:fill="FFFFFF"/>
+        </w:rPr>
+        <w:t xml:space="preserve"> of applied EPAP in the erect and supine positions</w:t>
+      </w:r>
+    </w:p>
+    <w:p>
+      <w:pPr>
+        <w:spacing w:line="480" w:lineRule="auto"/>
+      </w:pPr>
+    </w:p>
+    <w:p>
+      <w:pPr>
+        <w:spacing w:line="480" w:lineRule="auto"/>
+        <w:rPr>
+          <w:b/>
+        </w:rPr>
+      </w:pPr>
+      <w:r>
+        <w:rPr>
+          <w:b/>
+        </w:rPr>
+        <w:lastRenderedPageBreak/>
+        <w:t xml:space="preserve">Method </w:t>
+      </w:r>
+    </w:p>
+    <w:p>
+      <w:pPr>
+        <w:spacing w:line="480" w:lineRule="auto"/>
+      </w:pPr>
+      <w:r>
+        <w:t xml:space="preserve">In order to achieve the objectives of the clinical trials, the following clinical </w:t>
+      </w:r>
+      <w:proofErr w:type="spellStart"/>
+      <w:r>
+        <w:t>prodecures</w:t>
+      </w:r>
+      <w:proofErr w:type="spellEnd"/>
+      <w:r>
+        <w:t xml:space="preserve"> will be taken:</w:t>
+      </w:r>
+    </w:p>
+    <w:p>
+      <w:pPr>
+        <w:pStyle w:val="ListParagraph"/>
+        <w:numPr>
+          <w:ilvl w:val="0"/>
+          <w:numId w:val="5"/>
+        </w:numPr>
+        <w:spacing w:line="480" w:lineRule="auto"/>
+      </w:pPr>
+      <w:r>
+        <w:t>Use an Oesophageal balloon to measure intra-thoracic pressure</w:t>
+      </w:r>
+    </w:p>
+    <w:p>
+      <w:pPr>
+        <w:pStyle w:val="ListParagraph"/>
+        <w:numPr>
+          <w:ilvl w:val="0"/>
+          <w:numId w:val="5"/>
+        </w:numPr>
+        <w:spacing w:line="480" w:lineRule="auto"/>
+      </w:pPr>
+      <w:r>
+        <w:t xml:space="preserve">Do fibre-optic laryngoscopy </w:t>
+      </w:r>
+    </w:p>
+    <w:p>
+      <w:pPr>
+        <w:pStyle w:val="ListParagraph"/>
+        <w:numPr>
+          <w:ilvl w:val="0"/>
+          <w:numId w:val="5"/>
+        </w:numPr>
+        <w:spacing w:line="480" w:lineRule="auto"/>
+      </w:pPr>
+      <w:r>
+        <w:t>Do a standard lung function tests</w:t>
+      </w:r>
+    </w:p>
+    <w:p>
+      <w:pPr>
+        <w:pStyle w:val="ListParagraph"/>
+        <w:numPr>
+          <w:ilvl w:val="0"/>
+          <w:numId w:val="5"/>
+        </w:numPr>
+        <w:spacing w:line="480" w:lineRule="auto"/>
+      </w:pPr>
+      <w:r>
+        <w:t>Do a variation of mouth pressure with CPAP</w:t>
+      </w:r>
+    </w:p>
+    <w:p>
+      <w:pPr>
+        <w:pStyle w:val="ListParagraph"/>
+        <w:numPr>
+          <w:ilvl w:val="0"/>
+          <w:numId w:val="5"/>
+        </w:numPr>
+        <w:spacing w:line="480" w:lineRule="auto"/>
+      </w:pPr>
+      <w:r>
+        <w:t xml:space="preserve">Do a facemask </w:t>
+      </w:r>
+      <w:proofErr w:type="spellStart"/>
+      <w:r>
+        <w:t>pneumotachograph</w:t>
+      </w:r>
+      <w:proofErr w:type="spellEnd"/>
+      <w:r>
+        <w:t xml:space="preserve"> </w:t>
+      </w:r>
+    </w:p>
+    <w:p>
+      <w:pPr>
+        <w:pStyle w:val="Heading1"/>
+        <w:spacing w:line="480" w:lineRule="auto"/>
+      </w:pPr>
+      <w:r>
+        <w:t xml:space="preserve">Problem </w:t>
+      </w:r>
+    </w:p>
+    <w:p>
+      <w:pPr>
+        <w:spacing w:line="480" w:lineRule="auto"/>
+      </w:pPr>
+      <w:r>
+        <w:t>One of the major challenging facing the current clinical trial is ‘Data Management’. The data management challenges are:</w:t>
+      </w:r>
+    </w:p>
+    <w:p>
+      <w:pPr>
+        <w:pStyle w:val="ListParagraph"/>
+        <w:numPr>
+          <w:ilvl w:val="1"/>
+          <w:numId w:val="6"/>
+        </w:numPr>
+        <w:spacing w:line="480" w:lineRule="auto"/>
+        <w:jc w:val="both"/>
+      </w:pPr>
+      <w:r>
+        <w:t>Clinical data</w:t>
+      </w:r>
+      <w:r>
+        <w:t xml:space="preserve"> are independently displayed</w:t>
+      </w:r>
+    </w:p>
+    <w:p>
+      <w:pPr>
+        <w:pStyle w:val="ListParagraph"/>
+        <w:numPr>
+          <w:ilvl w:val="1"/>
+          <w:numId w:val="6"/>
+        </w:numPr>
+        <w:spacing w:line="480" w:lineRule="auto"/>
+        <w:jc w:val="both"/>
+      </w:pPr>
+      <w:r>
+        <w:t>Clinical data</w:t>
+      </w:r>
+      <w:r>
+        <w:t xml:space="preserve"> are independently stored in different systems</w:t>
+      </w:r>
+    </w:p>
+    <w:p>
+      <w:pPr>
+        <w:pStyle w:val="ListParagraph"/>
+        <w:numPr>
+          <w:ilvl w:val="1"/>
+          <w:numId w:val="6"/>
+        </w:numPr>
+        <w:spacing w:line="480" w:lineRule="auto"/>
+        <w:jc w:val="both"/>
+      </w:pPr>
+      <w:r>
+        <w:t>Clinical data</w:t>
+      </w:r>
+      <w:r>
+        <w:t xml:space="preserve"> are independently retrieved for post processing analysis</w:t>
+      </w:r>
+    </w:p>
+    <w:p>
+      <w:pPr>
+        <w:pStyle w:val="ListParagraph"/>
+        <w:numPr>
+          <w:ilvl w:val="1"/>
+          <w:numId w:val="6"/>
+        </w:numPr>
+        <w:spacing w:line="480" w:lineRule="auto"/>
+        <w:jc w:val="both"/>
+      </w:pPr>
+      <w:r>
+        <w:t>Clinical data</w:t>
+      </w:r>
+      <w:r>
+        <w:t xml:space="preserve"> are don’t synchronised in time</w:t>
+      </w:r>
+    </w:p>
+    <w:p>
+      <w:pPr>
+        <w:pStyle w:val="Heading1"/>
+        <w:spacing w:line="480" w:lineRule="auto"/>
+      </w:pPr>
+      <w:r>
+        <w:t xml:space="preserve">Aim </w:t>
+      </w:r>
+    </w:p>
+    <w:p>
+      <w:pPr>
+        <w:spacing w:line="480" w:lineRule="auto"/>
+      </w:pPr>
+      <w:r>
+        <w:t>The aim of this chapter is to propose an ‘IMAGE FUSSION CAPTURE SYSTEM’ for data management in the clinical trial.</w:t>
+      </w:r>
+    </w:p>
+    <w:p>
+      <w:pPr>
+        <w:pStyle w:val="Heading1"/>
+        <w:spacing w:line="480" w:lineRule="auto"/>
+      </w:pPr>
+      <w:r>
+        <w:t>O</w:t>
+      </w:r>
+      <w:r>
+        <w:t>bjectives</w:t>
+      </w:r>
+    </w:p>
+    <w:p>
+      <w:pPr>
+        <w:spacing w:line="480" w:lineRule="auto"/>
+      </w:pPr>
+      <w:r>
+        <w:t>The objectives of this chapter are:</w:t>
+      </w:r>
+    </w:p>
+    <w:p>
+      <w:pPr>
+        <w:pStyle w:val="ListParagraph"/>
+        <w:numPr>
+          <w:ilvl w:val="0"/>
+          <w:numId w:val="7"/>
+        </w:numPr>
+        <w:spacing w:line="480" w:lineRule="auto"/>
+      </w:pPr>
+      <w:r>
+        <w:t xml:space="preserve">Describe the current system architecture </w:t>
+      </w:r>
+    </w:p>
+    <w:p>
+      <w:pPr>
+        <w:pStyle w:val="ListParagraph"/>
+        <w:numPr>
+          <w:ilvl w:val="0"/>
+          <w:numId w:val="7"/>
+        </w:numPr>
+        <w:spacing w:line="480" w:lineRule="auto"/>
+      </w:pPr>
+      <w:r>
+        <w:lastRenderedPageBreak/>
+        <w:t xml:space="preserve">Design a new system architecture </w:t>
+      </w:r>
+    </w:p>
+    <w:p>
+      <w:pPr>
+        <w:pStyle w:val="ListParagraph"/>
+        <w:numPr>
+          <w:ilvl w:val="0"/>
+          <w:numId w:val="7"/>
+        </w:numPr>
+        <w:spacing w:line="480" w:lineRule="auto"/>
+      </w:pPr>
+      <w:r>
+        <w:t>Develop a new system architecture</w:t>
+      </w:r>
+    </w:p>
+    <w:p>
+      <w:pPr>
+        <w:pStyle w:val="ListParagraph"/>
+        <w:numPr>
+          <w:ilvl w:val="0"/>
+          <w:numId w:val="7"/>
+        </w:numPr>
+        <w:spacing w:line="480" w:lineRule="auto"/>
+      </w:pPr>
+      <w:r>
+        <w:t xml:space="preserve">Test the developed system in laboratory </w:t>
+      </w:r>
+      <w:r>
+        <w:t xml:space="preserve">environment </w:t>
+      </w:r>
+    </w:p>
+    <w:p>
+      <w:pPr>
+        <w:pStyle w:val="ListParagraph"/>
+        <w:numPr>
+          <w:ilvl w:val="0"/>
+          <w:numId w:val="7"/>
+        </w:numPr>
+        <w:spacing w:line="480" w:lineRule="auto"/>
+      </w:pPr>
+      <w:r>
+        <w:t xml:space="preserve">Test the developed system in clinical </w:t>
+      </w:r>
+      <w:proofErr w:type="spellStart"/>
+      <w:r>
+        <w:t>enivornment</w:t>
+      </w:r>
+      <w:proofErr w:type="spellEnd"/>
+    </w:p>
+    <w:p>
+      <w:pPr>
+        <w:pStyle w:val="ListParagraph"/>
+        <w:numPr>
+          <w:ilvl w:val="0"/>
+          <w:numId w:val="7"/>
+        </w:numPr>
+        <w:spacing w:line="480" w:lineRule="auto"/>
+      </w:pPr>
+      <w:r>
+        <w:t>Discuss the test outcomes</w:t>
+      </w:r>
+    </w:p>
+    <w:p>
+      <w:pPr>
+        <w:pStyle w:val="Heading1"/>
+        <w:spacing w:line="480" w:lineRule="auto"/>
+      </w:pPr>
+      <w:r>
+        <w:t xml:space="preserve">System Architecture </w:t>
+      </w:r>
+    </w:p>
+    <w:p>
+      <w:pPr>
+        <w:spacing w:line="480" w:lineRule="auto"/>
+      </w:pPr>
+      <w:r>
+        <w:t xml:space="preserve">Current system </w:t>
+      </w:r>
+      <w:proofErr w:type="spellStart"/>
+      <w:r>
+        <w:t>archecture</w:t>
+      </w:r>
+      <w:proofErr w:type="spellEnd"/>
+      <w:r>
+        <w:t xml:space="preserve"> </w:t>
+      </w:r>
+    </w:p>
+    <w:p>
+      <w:pPr>
+        <w:spacing w:line="480" w:lineRule="auto"/>
+      </w:pPr>
+      <w:r>
+        <w:t>Current system limitation</w:t>
+      </w:r>
       <w:bookmarkStart w:id="0" w:name="_GoBack"/>
-      <w:r>
-        <w:t>IMAGE FUSION CAPTURE SYSTEM FOR INTRINSIC PEEP AND LARYNGEAL APERTURE IN COPD</w:t>
-      </w:r>
-    </w:p>
-    <w:bookmarkEnd w:id="0"/>
-    <w:p>
-      <w:r>
-        <w:t>BACK</w:t>
+      <w:bookmarkEnd w:id="0"/>
+    </w:p>
+    <w:p>
+      <w:pPr>
+        <w:spacing w:line="480" w:lineRule="auto"/>
+        <w:rPr>
+          <w:color w:val="FF0000"/>
+        </w:rPr>
+      </w:pPr>
+      <w:proofErr w:type="spellStart"/>
+      <w:r>
+        <w:rPr>
+          <w:color w:val="FF0000"/>
+        </w:rPr>
+        <w:t>Prposed</w:t>
+      </w:r>
+      <w:proofErr w:type="spellEnd"/>
+      <w:r>
+        <w:rPr>
+          <w:color w:val="FF0000"/>
+        </w:rPr>
+        <w:t xml:space="preserve"> system architecture </w:t>
+      </w:r>
+    </w:p>
+    <w:p>
+      <w:pPr>
+        <w:spacing w:line="480" w:lineRule="auto"/>
+        <w:rPr>
+          <w:color w:val="FF0000"/>
+        </w:rPr>
+      </w:pPr>
+      <w:r>
+        <w:rPr>
+          <w:color w:val="FF0000"/>
+        </w:rPr>
+        <w:t>Benefits of system architecture</w:t>
+      </w:r>
+    </w:p>
+    <w:p>
+      <w:pPr>
+        <w:spacing w:line="480" w:lineRule="auto"/>
+        <w:rPr>
+          <w:color w:val="FF0000"/>
+        </w:rPr>
+      </w:pPr>
+      <w:r>
+        <w:rPr>
+          <w:color w:val="FF0000"/>
+        </w:rPr>
+        <w:t xml:space="preserve">Limitations of </w:t>
+      </w:r>
+      <w:proofErr w:type="spellStart"/>
+      <w:r>
+        <w:rPr>
+          <w:color w:val="FF0000"/>
+        </w:rPr>
+        <w:t>prpossed</w:t>
+      </w:r>
+      <w:proofErr w:type="spellEnd"/>
+      <w:r>
+        <w:rPr>
+          <w:color w:val="FF0000"/>
+        </w:rPr>
+        <w:t xml:space="preserve"> system </w:t>
+      </w:r>
+      <w:proofErr w:type="spellStart"/>
+      <w:r>
+        <w:rPr>
+          <w:color w:val="FF0000"/>
+        </w:rPr>
+        <w:t>archecture</w:t>
+      </w:r>
+      <w:proofErr w:type="spellEnd"/>
+      <w:r>
+        <w:rPr>
+          <w:color w:val="FF0000"/>
+        </w:rPr>
+        <w:t xml:space="preserve"> </w:t>
+      </w:r>
+    </w:p>
+    <w:p>
+      <w:pPr>
+        <w:pStyle w:val="Heading1"/>
+        <w:spacing w:line="480" w:lineRule="auto"/>
+      </w:pPr>
+      <w:r>
+        <w:t>System Implementation</w:t>
+      </w:r>
+    </w:p>
+    <w:p>
+      <w:pPr>
+        <w:pStyle w:val="Heading1"/>
+        <w:spacing w:line="480" w:lineRule="auto"/>
+      </w:pPr>
+      <w:r>
+        <w:t xml:space="preserve">System Testing </w:t>
+      </w:r>
+    </w:p>
+    <w:p>
+      <w:pPr>
+        <w:spacing w:line="480" w:lineRule="auto"/>
+      </w:pPr>
+      <w:r>
+        <w:t>Lab testing</w:t>
+      </w:r>
+    </w:p>
+    <w:p>
+      <w:pPr>
+        <w:spacing w:line="480" w:lineRule="auto"/>
+      </w:pPr>
+      <w:r>
+        <w:t xml:space="preserve">Clinical testing </w:t>
+      </w:r>
+    </w:p>
+    <w:p>
+      <w:pPr>
+        <w:pStyle w:val="Heading1"/>
+        <w:spacing w:line="480" w:lineRule="auto"/>
+      </w:pPr>
+      <w:r>
+        <w:t xml:space="preserve">Discussion </w:t>
       </w:r>
     </w:p>
     <w:sectPr>
+      <w:footerReference w:type="default" r:id="rId8"/>
       <w:pgSz w:w="11906" w:h="16838"/>
       <w:pgMar w:top="1440" w:right="1440" w:bottom="1440" w:left="1440" w:header="708" w:footer="708" w:gutter="0"/>
       <w:cols w:space="708"/>
@@ -25,6 +869,850 @@
     </w:sectPr>
   </w:body>
 </w:document>
+</file>
+
+<file path=word/endnotes.xml><?xml version="1.0" encoding="utf-8"?>
+<w:endnotes xmlns:wpc="http://schemas.microsoft.com/office/word/2010/wordprocessingCanvas" xmlns:mc="http://schemas.openxmlformats.org/markup-compatibility/2006" xmlns:o="urn:schemas-microsoft-com:office:office" xmlns:r="http://schemas.openxmlformats.org/officeDocument/2006/relationships" xmlns:m="http://schemas.openxmlformats.org/officeDocument/2006/math" xmlns:v="urn:schemas-microsoft-com:vml" xmlns:wp14="http://schemas.microsoft.com/office/word/2010/wordprocessingDrawing" xmlns:wp="http://schemas.openxmlformats.org/drawingml/2006/wordprocessingDrawing" xmlns:w10="urn:schemas-microsoft-com:office:word" xmlns:w="http://schemas.openxmlformats.org/wordprocessingml/2006/main" xmlns:w14="http://schemas.microsoft.com/office/word/2010/wordml" xmlns:wpg="http://schemas.microsoft.com/office/word/2010/wordprocessingGroup" xmlns:wpi="http://schemas.microsoft.com/office/word/2010/wordprocessingInk" xmlns:wne="http://schemas.microsoft.com/office/word/2006/wordml" xmlns:wps="http://schemas.microsoft.com/office/word/2010/wordprocessingShape" mc:Ignorable="w14 wp14">
+  <w:endnote w:type="separator" w:id="-1">
+    <w:p>
+      <w:pPr>
+        <w:spacing w:after="0" w:line="240" w:lineRule="auto"/>
+      </w:pPr>
+      <w:r>
+        <w:separator/>
+      </w:r>
+    </w:p>
+  </w:endnote>
+  <w:endnote w:type="continuationSeparator" w:id="0">
+    <w:p>
+      <w:pPr>
+        <w:spacing w:after="0" w:line="240" w:lineRule="auto"/>
+      </w:pPr>
+      <w:r>
+        <w:continuationSeparator/>
+      </w:r>
+    </w:p>
+  </w:endnote>
+</w:endnotes>
+</file>
+
+<file path=word/footer1.xml><?xml version="1.0" encoding="utf-8"?>
+<w:ftr xmlns:wpc="http://schemas.microsoft.com/office/word/2010/wordprocessingCanvas" xmlns:mc="http://schemas.openxmlformats.org/markup-compatibility/2006" xmlns:o="urn:schemas-microsoft-com:office:office" xmlns:r="http://schemas.openxmlformats.org/officeDocument/2006/relationships" xmlns:m="http://schemas.openxmlformats.org/officeDocument/2006/math" xmlns:v="urn:schemas-microsoft-com:vml" xmlns:wp14="http://schemas.microsoft.com/office/word/2010/wordprocessingDrawing" xmlns:wp="http://schemas.openxmlformats.org/drawingml/2006/wordprocessingDrawing" xmlns:w10="urn:schemas-microsoft-com:office:word" xmlns:w="http://schemas.openxmlformats.org/wordprocessingml/2006/main" xmlns:w14="http://schemas.microsoft.com/office/word/2010/wordml" xmlns:wpg="http://schemas.microsoft.com/office/word/2010/wordprocessingGroup" xmlns:wpi="http://schemas.microsoft.com/office/word/2010/wordprocessingInk" xmlns:wne="http://schemas.microsoft.com/office/word/2006/wordml" xmlns:wps="http://schemas.microsoft.com/office/word/2010/wordprocessingShape" mc:Ignorable="w14 wp14">
+  <w:sdt>
+    <w:sdtPr>
+      <w:id w:val="-401140362"/>
+      <w:docPartObj>
+        <w:docPartGallery w:val="Page Numbers (Bottom of Page)"/>
+        <w:docPartUnique/>
+      </w:docPartObj>
+    </w:sdtPr>
+    <w:sdtEndPr>
+      <w:rPr>
+        <w:color w:val="808080" w:themeColor="background1" w:themeShade="80"/>
+        <w:spacing w:val="60"/>
+      </w:rPr>
+    </w:sdtEndPr>
+    <w:sdtContent>
+      <w:p>
+        <w:pPr>
+          <w:pStyle w:val="Footer"/>
+          <w:pBdr>
+            <w:top w:val="single" w:sz="4" w:space="1" w:color="D9D9D9" w:themeColor="background1" w:themeShade="D9"/>
+          </w:pBdr>
+          <w:jc w:val="right"/>
+        </w:pPr>
+        <w:r>
+          <w:fldChar w:fldCharType="begin"/>
+        </w:r>
+        <w:r>
+          <w:instrText xml:space="preserve"> PAGE   \* MERGEFORMAT </w:instrText>
+        </w:r>
+        <w:r>
+          <w:fldChar w:fldCharType="separate"/>
+        </w:r>
+        <w:r>
+          <w:rPr>
+            <w:noProof/>
+          </w:rPr>
+          <w:t>4</w:t>
+        </w:r>
+        <w:r>
+          <w:rPr>
+            <w:noProof/>
+          </w:rPr>
+          <w:fldChar w:fldCharType="end"/>
+        </w:r>
+        <w:r>
+          <w:t xml:space="preserve"> | </w:t>
+        </w:r>
+        <w:r>
+          <w:rPr>
+            <w:color w:val="808080" w:themeColor="background1" w:themeShade="80"/>
+            <w:spacing w:val="60"/>
+          </w:rPr>
+          <w:t>Page</w:t>
+        </w:r>
+      </w:p>
+    </w:sdtContent>
+  </w:sdt>
+  <w:p>
+    <w:pPr>
+      <w:pStyle w:val="Footer"/>
+    </w:pPr>
+  </w:p>
+</w:ftr>
+</file>
+
+<file path=word/footnotes.xml><?xml version="1.0" encoding="utf-8"?>
+<w:footnotes xmlns:wpc="http://schemas.microsoft.com/office/word/2010/wordprocessingCanvas" xmlns:mc="http://schemas.openxmlformats.org/markup-compatibility/2006" xmlns:o="urn:schemas-microsoft-com:office:office" xmlns:r="http://schemas.openxmlformats.org/officeDocument/2006/relationships" xmlns:m="http://schemas.openxmlformats.org/officeDocument/2006/math" xmlns:v="urn:schemas-microsoft-com:vml" xmlns:wp14="http://schemas.microsoft.com/office/word/2010/wordprocessingDrawing" xmlns:wp="http://schemas.openxmlformats.org/drawingml/2006/wordprocessingDrawing" xmlns:w10="urn:schemas-microsoft-com:office:word" xmlns:w="http://schemas.openxmlformats.org/wordprocessingml/2006/main" xmlns:w14="http://schemas.microsoft.com/office/word/2010/wordml" xmlns:wpg="http://schemas.microsoft.com/office/word/2010/wordprocessingGroup" xmlns:wpi="http://schemas.microsoft.com/office/word/2010/wordprocessingInk" xmlns:wne="http://schemas.microsoft.com/office/word/2006/wordml" xmlns:wps="http://schemas.microsoft.com/office/word/2010/wordprocessingShape" mc:Ignorable="w14 wp14">
+  <w:footnote w:type="separator" w:id="-1">
+    <w:p>
+      <w:pPr>
+        <w:spacing w:after="0" w:line="240" w:lineRule="auto"/>
+      </w:pPr>
+      <w:r>
+        <w:separator/>
+      </w:r>
+    </w:p>
+  </w:footnote>
+  <w:footnote w:type="continuationSeparator" w:id="0">
+    <w:p>
+      <w:pPr>
+        <w:spacing w:after="0" w:line="240" w:lineRule="auto"/>
+      </w:pPr>
+      <w:r>
+        <w:continuationSeparator/>
+      </w:r>
+    </w:p>
+  </w:footnote>
+</w:footnotes>
+</file>
+
+<file path=word/numbering.xml><?xml version="1.0" encoding="utf-8"?>
+<w:numbering xmlns:wpc="http://schemas.microsoft.com/office/word/2010/wordprocessingCanvas" xmlns:mc="http://schemas.openxmlformats.org/markup-compatibility/2006" xmlns:o="urn:schemas-microsoft-com:office:office" xmlns:r="http://schemas.openxmlformats.org/officeDocument/2006/relationships" xmlns:m="http://schemas.openxmlformats.org/officeDocument/2006/math" xmlns:v="urn:schemas-microsoft-com:vml" xmlns:wp14="http://schemas.microsoft.com/office/word/2010/wordprocessingDrawing" xmlns:wp="http://schemas.openxmlformats.org/drawingml/2006/wordprocessingDrawing" xmlns:w10="urn:schemas-microsoft-com:office:word" xmlns:w="http://schemas.openxmlformats.org/wordprocessingml/2006/main" xmlns:w14="http://schemas.microsoft.com/office/word/2010/wordml" xmlns:wpg="http://schemas.microsoft.com/office/word/2010/wordprocessingGroup" xmlns:wpi="http://schemas.microsoft.com/office/word/2010/wordprocessingInk" xmlns:wne="http://schemas.microsoft.com/office/word/2006/wordml" xmlns:wps="http://schemas.microsoft.com/office/word/2010/wordprocessingShape" mc:Ignorable="w14 wp14">
+  <w:abstractNum w:abstractNumId="0">
+    <w:nsid w:val="13822936"/>
+    <w:multiLevelType w:val="hybridMultilevel"/>
+    <w:tmpl w:val="7082CAFE"/>
+    <w:lvl w:ilvl="0" w:tplc="FD5C778C">
+      <w:start w:val="1"/>
+      <w:numFmt w:val="bullet"/>
+      <w:lvlText w:val="•"/>
+      <w:lvlJc w:val="left"/>
+      <w:pPr>
+        <w:tabs>
+          <w:tab w:val="num" w:pos="720"/>
+        </w:tabs>
+        <w:ind w:left="720" w:hanging="360"/>
+      </w:pPr>
+      <w:rPr>
+        <w:rFonts w:ascii="Arial" w:hAnsi="Arial" w:hint="default"/>
+      </w:rPr>
+    </w:lvl>
+    <w:lvl w:ilvl="1" w:tplc="B07E69B4">
+      <w:start w:val="1"/>
+      <w:numFmt w:val="decimal"/>
+      <w:lvlText w:val="%2."/>
+      <w:lvlJc w:val="left"/>
+      <w:pPr>
+        <w:tabs>
+          <w:tab w:val="num" w:pos="1440"/>
+        </w:tabs>
+        <w:ind w:left="1440" w:hanging="360"/>
+      </w:pPr>
+    </w:lvl>
+    <w:lvl w:ilvl="2" w:tplc="79680D24" w:tentative="1">
+      <w:start w:val="1"/>
+      <w:numFmt w:val="bullet"/>
+      <w:lvlText w:val="•"/>
+      <w:lvlJc w:val="left"/>
+      <w:pPr>
+        <w:tabs>
+          <w:tab w:val="num" w:pos="2160"/>
+        </w:tabs>
+        <w:ind w:left="2160" w:hanging="360"/>
+      </w:pPr>
+      <w:rPr>
+        <w:rFonts w:ascii="Arial" w:hAnsi="Arial" w:hint="default"/>
+      </w:rPr>
+    </w:lvl>
+    <w:lvl w:ilvl="3" w:tplc="930C9A0A" w:tentative="1">
+      <w:start w:val="1"/>
+      <w:numFmt w:val="bullet"/>
+      <w:lvlText w:val="•"/>
+      <w:lvlJc w:val="left"/>
+      <w:pPr>
+        <w:tabs>
+          <w:tab w:val="num" w:pos="2880"/>
+        </w:tabs>
+        <w:ind w:left="2880" w:hanging="360"/>
+      </w:pPr>
+      <w:rPr>
+        <w:rFonts w:ascii="Arial" w:hAnsi="Arial" w:hint="default"/>
+      </w:rPr>
+    </w:lvl>
+    <w:lvl w:ilvl="4" w:tplc="15E09076" w:tentative="1">
+      <w:start w:val="1"/>
+      <w:numFmt w:val="bullet"/>
+      <w:lvlText w:val="•"/>
+      <w:lvlJc w:val="left"/>
+      <w:pPr>
+        <w:tabs>
+          <w:tab w:val="num" w:pos="3600"/>
+        </w:tabs>
+        <w:ind w:left="3600" w:hanging="360"/>
+      </w:pPr>
+      <w:rPr>
+        <w:rFonts w:ascii="Arial" w:hAnsi="Arial" w:hint="default"/>
+      </w:rPr>
+    </w:lvl>
+    <w:lvl w:ilvl="5" w:tplc="9EF0DCEE" w:tentative="1">
+      <w:start w:val="1"/>
+      <w:numFmt w:val="bullet"/>
+      <w:lvlText w:val="•"/>
+      <w:lvlJc w:val="left"/>
+      <w:pPr>
+        <w:tabs>
+          <w:tab w:val="num" w:pos="4320"/>
+        </w:tabs>
+        <w:ind w:left="4320" w:hanging="360"/>
+      </w:pPr>
+      <w:rPr>
+        <w:rFonts w:ascii="Arial" w:hAnsi="Arial" w:hint="default"/>
+      </w:rPr>
+    </w:lvl>
+    <w:lvl w:ilvl="6" w:tplc="1D8E3B2A" w:tentative="1">
+      <w:start w:val="1"/>
+      <w:numFmt w:val="bullet"/>
+      <w:lvlText w:val="•"/>
+      <w:lvlJc w:val="left"/>
+      <w:pPr>
+        <w:tabs>
+          <w:tab w:val="num" w:pos="5040"/>
+        </w:tabs>
+        <w:ind w:left="5040" w:hanging="360"/>
+      </w:pPr>
+      <w:rPr>
+        <w:rFonts w:ascii="Arial" w:hAnsi="Arial" w:hint="default"/>
+      </w:rPr>
+    </w:lvl>
+    <w:lvl w:ilvl="7" w:tplc="068C7A0E" w:tentative="1">
+      <w:start w:val="1"/>
+      <w:numFmt w:val="bullet"/>
+      <w:lvlText w:val="•"/>
+      <w:lvlJc w:val="left"/>
+      <w:pPr>
+        <w:tabs>
+          <w:tab w:val="num" w:pos="5760"/>
+        </w:tabs>
+        <w:ind w:left="5760" w:hanging="360"/>
+      </w:pPr>
+      <w:rPr>
+        <w:rFonts w:ascii="Arial" w:hAnsi="Arial" w:hint="default"/>
+      </w:rPr>
+    </w:lvl>
+    <w:lvl w:ilvl="8" w:tplc="CB808FB4" w:tentative="1">
+      <w:start w:val="1"/>
+      <w:numFmt w:val="bullet"/>
+      <w:lvlText w:val="•"/>
+      <w:lvlJc w:val="left"/>
+      <w:pPr>
+        <w:tabs>
+          <w:tab w:val="num" w:pos="6480"/>
+        </w:tabs>
+        <w:ind w:left="6480" w:hanging="360"/>
+      </w:pPr>
+      <w:rPr>
+        <w:rFonts w:ascii="Arial" w:hAnsi="Arial" w:hint="default"/>
+      </w:rPr>
+    </w:lvl>
+  </w:abstractNum>
+  <w:abstractNum w:abstractNumId="1">
+    <w:nsid w:val="14FB16F1"/>
+    <w:multiLevelType w:val="hybridMultilevel"/>
+    <w:tmpl w:val="84D8DB1C"/>
+    <w:lvl w:ilvl="0" w:tplc="0809000F">
+      <w:start w:val="1"/>
+      <w:numFmt w:val="decimal"/>
+      <w:lvlText w:val="%1."/>
+      <w:lvlJc w:val="left"/>
+      <w:pPr>
+        <w:ind w:left="720" w:hanging="360"/>
+      </w:pPr>
+      <w:rPr>
+        <w:rFonts w:hint="default"/>
+      </w:rPr>
+    </w:lvl>
+    <w:lvl w:ilvl="1" w:tplc="08090019" w:tentative="1">
+      <w:start w:val="1"/>
+      <w:numFmt w:val="lowerLetter"/>
+      <w:lvlText w:val="%2."/>
+      <w:lvlJc w:val="left"/>
+      <w:pPr>
+        <w:ind w:left="1440" w:hanging="360"/>
+      </w:pPr>
+    </w:lvl>
+    <w:lvl w:ilvl="2" w:tplc="0809001B" w:tentative="1">
+      <w:start w:val="1"/>
+      <w:numFmt w:val="lowerRoman"/>
+      <w:lvlText w:val="%3."/>
+      <w:lvlJc w:val="right"/>
+      <w:pPr>
+        <w:ind w:left="2160" w:hanging="180"/>
+      </w:pPr>
+    </w:lvl>
+    <w:lvl w:ilvl="3" w:tplc="0809000F" w:tentative="1">
+      <w:start w:val="1"/>
+      <w:numFmt w:val="decimal"/>
+      <w:lvlText w:val="%4."/>
+      <w:lvlJc w:val="left"/>
+      <w:pPr>
+        <w:ind w:left="2880" w:hanging="360"/>
+      </w:pPr>
+    </w:lvl>
+    <w:lvl w:ilvl="4" w:tplc="08090019" w:tentative="1">
+      <w:start w:val="1"/>
+      <w:numFmt w:val="lowerLetter"/>
+      <w:lvlText w:val="%5."/>
+      <w:lvlJc w:val="left"/>
+      <w:pPr>
+        <w:ind w:left="3600" w:hanging="360"/>
+      </w:pPr>
+    </w:lvl>
+    <w:lvl w:ilvl="5" w:tplc="0809001B" w:tentative="1">
+      <w:start w:val="1"/>
+      <w:numFmt w:val="lowerRoman"/>
+      <w:lvlText w:val="%6."/>
+      <w:lvlJc w:val="right"/>
+      <w:pPr>
+        <w:ind w:left="4320" w:hanging="180"/>
+      </w:pPr>
+    </w:lvl>
+    <w:lvl w:ilvl="6" w:tplc="0809000F" w:tentative="1">
+      <w:start w:val="1"/>
+      <w:numFmt w:val="decimal"/>
+      <w:lvlText w:val="%7."/>
+      <w:lvlJc w:val="left"/>
+      <w:pPr>
+        <w:ind w:left="5040" w:hanging="360"/>
+      </w:pPr>
+    </w:lvl>
+    <w:lvl w:ilvl="7" w:tplc="08090019" w:tentative="1">
+      <w:start w:val="1"/>
+      <w:numFmt w:val="lowerLetter"/>
+      <w:lvlText w:val="%8."/>
+      <w:lvlJc w:val="left"/>
+      <w:pPr>
+        <w:ind w:left="5760" w:hanging="360"/>
+      </w:pPr>
+    </w:lvl>
+    <w:lvl w:ilvl="8" w:tplc="0809001B" w:tentative="1">
+      <w:start w:val="1"/>
+      <w:numFmt w:val="lowerRoman"/>
+      <w:lvlText w:val="%9."/>
+      <w:lvlJc w:val="right"/>
+      <w:pPr>
+        <w:ind w:left="6480" w:hanging="180"/>
+      </w:pPr>
+    </w:lvl>
+  </w:abstractNum>
+  <w:abstractNum w:abstractNumId="2">
+    <w:nsid w:val="1C3D1502"/>
+    <w:multiLevelType w:val="hybridMultilevel"/>
+    <w:tmpl w:val="2C844EEE"/>
+    <w:lvl w:ilvl="0" w:tplc="08090001">
+      <w:start w:val="1"/>
+      <w:numFmt w:val="bullet"/>
+      <w:lvlText w:val=""/>
+      <w:lvlJc w:val="left"/>
+      <w:pPr>
+        <w:ind w:left="783" w:hanging="360"/>
+      </w:pPr>
+      <w:rPr>
+        <w:rFonts w:ascii="Symbol" w:hAnsi="Symbol" w:hint="default"/>
+      </w:rPr>
+    </w:lvl>
+    <w:lvl w:ilvl="1" w:tplc="08090003" w:tentative="1">
+      <w:start w:val="1"/>
+      <w:numFmt w:val="bullet"/>
+      <w:lvlText w:val="o"/>
+      <w:lvlJc w:val="left"/>
+      <w:pPr>
+        <w:ind w:left="1503" w:hanging="360"/>
+      </w:pPr>
+      <w:rPr>
+        <w:rFonts w:ascii="Courier New" w:hAnsi="Courier New" w:cs="Courier New" w:hint="default"/>
+      </w:rPr>
+    </w:lvl>
+    <w:lvl w:ilvl="2" w:tplc="08090005" w:tentative="1">
+      <w:start w:val="1"/>
+      <w:numFmt w:val="bullet"/>
+      <w:lvlText w:val=""/>
+      <w:lvlJc w:val="left"/>
+      <w:pPr>
+        <w:ind w:left="2223" w:hanging="360"/>
+      </w:pPr>
+      <w:rPr>
+        <w:rFonts w:ascii="Wingdings" w:hAnsi="Wingdings" w:hint="default"/>
+      </w:rPr>
+    </w:lvl>
+    <w:lvl w:ilvl="3" w:tplc="08090001" w:tentative="1">
+      <w:start w:val="1"/>
+      <w:numFmt w:val="bullet"/>
+      <w:lvlText w:val=""/>
+      <w:lvlJc w:val="left"/>
+      <w:pPr>
+        <w:ind w:left="2943" w:hanging="360"/>
+      </w:pPr>
+      <w:rPr>
+        <w:rFonts w:ascii="Symbol" w:hAnsi="Symbol" w:hint="default"/>
+      </w:rPr>
+    </w:lvl>
+    <w:lvl w:ilvl="4" w:tplc="08090003" w:tentative="1">
+      <w:start w:val="1"/>
+      <w:numFmt w:val="bullet"/>
+      <w:lvlText w:val="o"/>
+      <w:lvlJc w:val="left"/>
+      <w:pPr>
+        <w:ind w:left="3663" w:hanging="360"/>
+      </w:pPr>
+      <w:rPr>
+        <w:rFonts w:ascii="Courier New" w:hAnsi="Courier New" w:cs="Courier New" w:hint="default"/>
+      </w:rPr>
+    </w:lvl>
+    <w:lvl w:ilvl="5" w:tplc="08090005" w:tentative="1">
+      <w:start w:val="1"/>
+      <w:numFmt w:val="bullet"/>
+      <w:lvlText w:val=""/>
+      <w:lvlJc w:val="left"/>
+      <w:pPr>
+        <w:ind w:left="4383" w:hanging="360"/>
+      </w:pPr>
+      <w:rPr>
+        <w:rFonts w:ascii="Wingdings" w:hAnsi="Wingdings" w:hint="default"/>
+      </w:rPr>
+    </w:lvl>
+    <w:lvl w:ilvl="6" w:tplc="08090001" w:tentative="1">
+      <w:start w:val="1"/>
+      <w:numFmt w:val="bullet"/>
+      <w:lvlText w:val=""/>
+      <w:lvlJc w:val="left"/>
+      <w:pPr>
+        <w:ind w:left="5103" w:hanging="360"/>
+      </w:pPr>
+      <w:rPr>
+        <w:rFonts w:ascii="Symbol" w:hAnsi="Symbol" w:hint="default"/>
+      </w:rPr>
+    </w:lvl>
+    <w:lvl w:ilvl="7" w:tplc="08090003" w:tentative="1">
+      <w:start w:val="1"/>
+      <w:numFmt w:val="bullet"/>
+      <w:lvlText w:val="o"/>
+      <w:lvlJc w:val="left"/>
+      <w:pPr>
+        <w:ind w:left="5823" w:hanging="360"/>
+      </w:pPr>
+      <w:rPr>
+        <w:rFonts w:ascii="Courier New" w:hAnsi="Courier New" w:cs="Courier New" w:hint="default"/>
+      </w:rPr>
+    </w:lvl>
+    <w:lvl w:ilvl="8" w:tplc="08090005" w:tentative="1">
+      <w:start w:val="1"/>
+      <w:numFmt w:val="bullet"/>
+      <w:lvlText w:val=""/>
+      <w:lvlJc w:val="left"/>
+      <w:pPr>
+        <w:ind w:left="6543" w:hanging="360"/>
+      </w:pPr>
+      <w:rPr>
+        <w:rFonts w:ascii="Wingdings" w:hAnsi="Wingdings" w:hint="default"/>
+      </w:rPr>
+    </w:lvl>
+  </w:abstractNum>
+  <w:abstractNum w:abstractNumId="3">
+    <w:nsid w:val="22640A0D"/>
+    <w:multiLevelType w:val="hybridMultilevel"/>
+    <w:tmpl w:val="A858A4D4"/>
+    <w:lvl w:ilvl="0" w:tplc="0809000F">
+      <w:start w:val="1"/>
+      <w:numFmt w:val="decimal"/>
+      <w:lvlText w:val="%1."/>
+      <w:lvlJc w:val="left"/>
+      <w:pPr>
+        <w:ind w:left="720" w:hanging="360"/>
+      </w:pPr>
+      <w:rPr>
+        <w:rFonts w:hint="default"/>
+      </w:rPr>
+    </w:lvl>
+    <w:lvl w:ilvl="1" w:tplc="08090019" w:tentative="1">
+      <w:start w:val="1"/>
+      <w:numFmt w:val="lowerLetter"/>
+      <w:lvlText w:val="%2."/>
+      <w:lvlJc w:val="left"/>
+      <w:pPr>
+        <w:ind w:left="1440" w:hanging="360"/>
+      </w:pPr>
+    </w:lvl>
+    <w:lvl w:ilvl="2" w:tplc="0809001B" w:tentative="1">
+      <w:start w:val="1"/>
+      <w:numFmt w:val="lowerRoman"/>
+      <w:lvlText w:val="%3."/>
+      <w:lvlJc w:val="right"/>
+      <w:pPr>
+        <w:ind w:left="2160" w:hanging="180"/>
+      </w:pPr>
+    </w:lvl>
+    <w:lvl w:ilvl="3" w:tplc="0809000F" w:tentative="1">
+      <w:start w:val="1"/>
+      <w:numFmt w:val="decimal"/>
+      <w:lvlText w:val="%4."/>
+      <w:lvlJc w:val="left"/>
+      <w:pPr>
+        <w:ind w:left="2880" w:hanging="360"/>
+      </w:pPr>
+    </w:lvl>
+    <w:lvl w:ilvl="4" w:tplc="08090019" w:tentative="1">
+      <w:start w:val="1"/>
+      <w:numFmt w:val="lowerLetter"/>
+      <w:lvlText w:val="%5."/>
+      <w:lvlJc w:val="left"/>
+      <w:pPr>
+        <w:ind w:left="3600" w:hanging="360"/>
+      </w:pPr>
+    </w:lvl>
+    <w:lvl w:ilvl="5" w:tplc="0809001B" w:tentative="1">
+      <w:start w:val="1"/>
+      <w:numFmt w:val="lowerRoman"/>
+      <w:lvlText w:val="%6."/>
+      <w:lvlJc w:val="right"/>
+      <w:pPr>
+        <w:ind w:left="4320" w:hanging="180"/>
+      </w:pPr>
+    </w:lvl>
+    <w:lvl w:ilvl="6" w:tplc="0809000F" w:tentative="1">
+      <w:start w:val="1"/>
+      <w:numFmt w:val="decimal"/>
+      <w:lvlText w:val="%7."/>
+      <w:lvlJc w:val="left"/>
+      <w:pPr>
+        <w:ind w:left="5040" w:hanging="360"/>
+      </w:pPr>
+    </w:lvl>
+    <w:lvl w:ilvl="7" w:tplc="08090019" w:tentative="1">
+      <w:start w:val="1"/>
+      <w:numFmt w:val="lowerLetter"/>
+      <w:lvlText w:val="%8."/>
+      <w:lvlJc w:val="left"/>
+      <w:pPr>
+        <w:ind w:left="5760" w:hanging="360"/>
+      </w:pPr>
+    </w:lvl>
+    <w:lvl w:ilvl="8" w:tplc="0809001B" w:tentative="1">
+      <w:start w:val="1"/>
+      <w:numFmt w:val="lowerRoman"/>
+      <w:lvlText w:val="%9."/>
+      <w:lvlJc w:val="right"/>
+      <w:pPr>
+        <w:ind w:left="6480" w:hanging="180"/>
+      </w:pPr>
+    </w:lvl>
+  </w:abstractNum>
+  <w:abstractNum w:abstractNumId="4">
+    <w:nsid w:val="3BE27E3D"/>
+    <w:multiLevelType w:val="multilevel"/>
+    <w:tmpl w:val="08090025"/>
+    <w:lvl w:ilvl="0">
+      <w:start w:val="1"/>
+      <w:numFmt w:val="decimal"/>
+      <w:pStyle w:val="Heading1"/>
+      <w:lvlText w:val="%1"/>
+      <w:lvlJc w:val="left"/>
+      <w:pPr>
+        <w:ind w:left="432" w:hanging="432"/>
+      </w:pPr>
+    </w:lvl>
+    <w:lvl w:ilvl="1">
+      <w:start w:val="1"/>
+      <w:numFmt w:val="decimal"/>
+      <w:pStyle w:val="Heading2"/>
+      <w:lvlText w:val="%1.%2"/>
+      <w:lvlJc w:val="left"/>
+      <w:pPr>
+        <w:ind w:left="576" w:hanging="576"/>
+      </w:pPr>
+    </w:lvl>
+    <w:lvl w:ilvl="2">
+      <w:start w:val="1"/>
+      <w:numFmt w:val="decimal"/>
+      <w:pStyle w:val="Heading3"/>
+      <w:lvlText w:val="%1.%2.%3"/>
+      <w:lvlJc w:val="left"/>
+      <w:pPr>
+        <w:ind w:left="720" w:hanging="720"/>
+      </w:pPr>
+    </w:lvl>
+    <w:lvl w:ilvl="3">
+      <w:start w:val="1"/>
+      <w:numFmt w:val="decimal"/>
+      <w:pStyle w:val="Heading4"/>
+      <w:lvlText w:val="%1.%2.%3.%4"/>
+      <w:lvlJc w:val="left"/>
+      <w:pPr>
+        <w:ind w:left="864" w:hanging="864"/>
+      </w:pPr>
+    </w:lvl>
+    <w:lvl w:ilvl="4">
+      <w:start w:val="1"/>
+      <w:numFmt w:val="decimal"/>
+      <w:pStyle w:val="Heading5"/>
+      <w:lvlText w:val="%1.%2.%3.%4.%5"/>
+      <w:lvlJc w:val="left"/>
+      <w:pPr>
+        <w:ind w:left="1008" w:hanging="1008"/>
+      </w:pPr>
+    </w:lvl>
+    <w:lvl w:ilvl="5">
+      <w:start w:val="1"/>
+      <w:numFmt w:val="decimal"/>
+      <w:pStyle w:val="Heading6"/>
+      <w:lvlText w:val="%1.%2.%3.%4.%5.%6"/>
+      <w:lvlJc w:val="left"/>
+      <w:pPr>
+        <w:ind w:left="1152" w:hanging="1152"/>
+      </w:pPr>
+    </w:lvl>
+    <w:lvl w:ilvl="6">
+      <w:start w:val="1"/>
+      <w:numFmt w:val="decimal"/>
+      <w:pStyle w:val="Heading7"/>
+      <w:lvlText w:val="%1.%2.%3.%4.%5.%6.%7"/>
+      <w:lvlJc w:val="left"/>
+      <w:pPr>
+        <w:ind w:left="1296" w:hanging="1296"/>
+      </w:pPr>
+    </w:lvl>
+    <w:lvl w:ilvl="7">
+      <w:start w:val="1"/>
+      <w:numFmt w:val="decimal"/>
+      <w:pStyle w:val="Heading8"/>
+      <w:lvlText w:val="%1.%2.%3.%4.%5.%6.%7.%8"/>
+      <w:lvlJc w:val="left"/>
+      <w:pPr>
+        <w:ind w:left="1440" w:hanging="1440"/>
+      </w:pPr>
+    </w:lvl>
+    <w:lvl w:ilvl="8">
+      <w:start w:val="1"/>
+      <w:numFmt w:val="decimal"/>
+      <w:pStyle w:val="Heading9"/>
+      <w:lvlText w:val="%1.%2.%3.%4.%5.%6.%7.%8.%9"/>
+      <w:lvlJc w:val="left"/>
+      <w:pPr>
+        <w:ind w:left="1584" w:hanging="1584"/>
+      </w:pPr>
+    </w:lvl>
+  </w:abstractNum>
+  <w:abstractNum w:abstractNumId="5">
+    <w:nsid w:val="3F9906F3"/>
+    <w:multiLevelType w:val="hybridMultilevel"/>
+    <w:tmpl w:val="526EBC5E"/>
+    <w:lvl w:ilvl="0" w:tplc="0809000F">
+      <w:start w:val="1"/>
+      <w:numFmt w:val="decimal"/>
+      <w:lvlText w:val="%1."/>
+      <w:lvlJc w:val="left"/>
+      <w:pPr>
+        <w:ind w:left="720" w:hanging="360"/>
+      </w:pPr>
+      <w:rPr>
+        <w:rFonts w:hint="default"/>
+      </w:rPr>
+    </w:lvl>
+    <w:lvl w:ilvl="1" w:tplc="08090019" w:tentative="1">
+      <w:start w:val="1"/>
+      <w:numFmt w:val="lowerLetter"/>
+      <w:lvlText w:val="%2."/>
+      <w:lvlJc w:val="left"/>
+      <w:pPr>
+        <w:ind w:left="1440" w:hanging="360"/>
+      </w:pPr>
+    </w:lvl>
+    <w:lvl w:ilvl="2" w:tplc="0809001B" w:tentative="1">
+      <w:start w:val="1"/>
+      <w:numFmt w:val="lowerRoman"/>
+      <w:lvlText w:val="%3."/>
+      <w:lvlJc w:val="right"/>
+      <w:pPr>
+        <w:ind w:left="2160" w:hanging="180"/>
+      </w:pPr>
+    </w:lvl>
+    <w:lvl w:ilvl="3" w:tplc="0809000F" w:tentative="1">
+      <w:start w:val="1"/>
+      <w:numFmt w:val="decimal"/>
+      <w:lvlText w:val="%4."/>
+      <w:lvlJc w:val="left"/>
+      <w:pPr>
+        <w:ind w:left="2880" w:hanging="360"/>
+      </w:pPr>
+    </w:lvl>
+    <w:lvl w:ilvl="4" w:tplc="08090019" w:tentative="1">
+      <w:start w:val="1"/>
+      <w:numFmt w:val="lowerLetter"/>
+      <w:lvlText w:val="%5."/>
+      <w:lvlJc w:val="left"/>
+      <w:pPr>
+        <w:ind w:left="3600" w:hanging="360"/>
+      </w:pPr>
+    </w:lvl>
+    <w:lvl w:ilvl="5" w:tplc="0809001B" w:tentative="1">
+      <w:start w:val="1"/>
+      <w:numFmt w:val="lowerRoman"/>
+      <w:lvlText w:val="%6."/>
+      <w:lvlJc w:val="right"/>
+      <w:pPr>
+        <w:ind w:left="4320" w:hanging="180"/>
+      </w:pPr>
+    </w:lvl>
+    <w:lvl w:ilvl="6" w:tplc="0809000F" w:tentative="1">
+      <w:start w:val="1"/>
+      <w:numFmt w:val="decimal"/>
+      <w:lvlText w:val="%7."/>
+      <w:lvlJc w:val="left"/>
+      <w:pPr>
+        <w:ind w:left="5040" w:hanging="360"/>
+      </w:pPr>
+    </w:lvl>
+    <w:lvl w:ilvl="7" w:tplc="08090019" w:tentative="1">
+      <w:start w:val="1"/>
+      <w:numFmt w:val="lowerLetter"/>
+      <w:lvlText w:val="%8."/>
+      <w:lvlJc w:val="left"/>
+      <w:pPr>
+        <w:ind w:left="5760" w:hanging="360"/>
+      </w:pPr>
+    </w:lvl>
+    <w:lvl w:ilvl="8" w:tplc="0809001B" w:tentative="1">
+      <w:start w:val="1"/>
+      <w:numFmt w:val="lowerRoman"/>
+      <w:lvlText w:val="%9."/>
+      <w:lvlJc w:val="right"/>
+      <w:pPr>
+        <w:ind w:left="6480" w:hanging="180"/>
+      </w:pPr>
+    </w:lvl>
+  </w:abstractNum>
+  <w:abstractNum w:abstractNumId="6">
+    <w:nsid w:val="7F7A3C95"/>
+    <w:multiLevelType w:val="multilevel"/>
+    <w:tmpl w:val="526EBC5E"/>
+    <w:lvl w:ilvl="0">
+      <w:start w:val="1"/>
+      <w:numFmt w:val="decimal"/>
+      <w:lvlText w:val="%1."/>
+      <w:lvlJc w:val="left"/>
+      <w:pPr>
+        <w:ind w:left="720" w:hanging="360"/>
+      </w:pPr>
+      <w:rPr>
+        <w:rFonts w:hint="default"/>
+      </w:rPr>
+    </w:lvl>
+    <w:lvl w:ilvl="1" w:tentative="1">
+      <w:start w:val="1"/>
+      <w:numFmt w:val="lowerLetter"/>
+      <w:lvlText w:val="%2."/>
+      <w:lvlJc w:val="left"/>
+      <w:pPr>
+        <w:ind w:left="1440" w:hanging="360"/>
+      </w:pPr>
+    </w:lvl>
+    <w:lvl w:ilvl="2" w:tentative="1">
+      <w:start w:val="1"/>
+      <w:numFmt w:val="lowerRoman"/>
+      <w:lvlText w:val="%3."/>
+      <w:lvlJc w:val="right"/>
+      <w:pPr>
+        <w:ind w:left="2160" w:hanging="180"/>
+      </w:pPr>
+    </w:lvl>
+    <w:lvl w:ilvl="3" w:tentative="1">
+      <w:start w:val="1"/>
+      <w:numFmt w:val="decimal"/>
+      <w:lvlText w:val="%4."/>
+      <w:lvlJc w:val="left"/>
+      <w:pPr>
+        <w:ind w:left="2880" w:hanging="360"/>
+      </w:pPr>
+    </w:lvl>
+    <w:lvl w:ilvl="4" w:tentative="1">
+      <w:start w:val="1"/>
+      <w:numFmt w:val="lowerLetter"/>
+      <w:lvlText w:val="%5."/>
+      <w:lvlJc w:val="left"/>
+      <w:pPr>
+        <w:ind w:left="3600" w:hanging="360"/>
+      </w:pPr>
+    </w:lvl>
+    <w:lvl w:ilvl="5" w:tentative="1">
+      <w:start w:val="1"/>
+      <w:numFmt w:val="lowerRoman"/>
+      <w:lvlText w:val="%6."/>
+      <w:lvlJc w:val="right"/>
+      <w:pPr>
+        <w:ind w:left="4320" w:hanging="180"/>
+      </w:pPr>
+    </w:lvl>
+    <w:lvl w:ilvl="6" w:tentative="1">
+      <w:start w:val="1"/>
+      <w:numFmt w:val="decimal"/>
+      <w:lvlText w:val="%7."/>
+      <w:lvlJc w:val="left"/>
+      <w:pPr>
+        <w:ind w:left="5040" w:hanging="360"/>
+      </w:pPr>
+    </w:lvl>
+    <w:lvl w:ilvl="7" w:tentative="1">
+      <w:start w:val="1"/>
+      <w:numFmt w:val="lowerLetter"/>
+      <w:lvlText w:val="%8."/>
+      <w:lvlJc w:val="left"/>
+      <w:pPr>
+        <w:ind w:left="5760" w:hanging="360"/>
+      </w:pPr>
+    </w:lvl>
+    <w:lvl w:ilvl="8" w:tentative="1">
+      <w:start w:val="1"/>
+      <w:numFmt w:val="lowerRoman"/>
+      <w:lvlText w:val="%9."/>
+      <w:lvlJc w:val="right"/>
+      <w:pPr>
+        <w:ind w:left="6480" w:hanging="180"/>
+      </w:pPr>
+    </w:lvl>
+  </w:abstractNum>
+  <w:num w:numId="1">
+    <w:abstractNumId w:val="2"/>
+  </w:num>
+  <w:num w:numId="2">
+    <w:abstractNumId w:val="4"/>
+  </w:num>
+  <w:num w:numId="3">
+    <w:abstractNumId w:val="5"/>
+  </w:num>
+  <w:num w:numId="4">
+    <w:abstractNumId w:val="6"/>
+  </w:num>
+  <w:num w:numId="5">
+    <w:abstractNumId w:val="1"/>
+  </w:num>
+  <w:num w:numId="6">
+    <w:abstractNumId w:val="0"/>
+  </w:num>
+  <w:num w:numId="7">
+    <w:abstractNumId w:val="3"/>
+  </w:num>
+</w:numbering>
 </file>
 
 <file path=word/styles.xml><?xml version="1.0" encoding="utf-8"?>
@@ -192,6 +1880,250 @@
       <w:sz w:val="24"/>
     </w:rPr>
   </w:style>
+  <w:style w:type="paragraph" w:styleId="Heading1">
+    <w:name w:val="heading 1"/>
+    <w:basedOn w:val="Normal"/>
+    <w:next w:val="Normal"/>
+    <w:link w:val="Heading1Char"/>
+    <w:uiPriority w:val="9"/>
+    <w:qFormat/>
+    <w:rsid w:val="0014207E"/>
+    <w:pPr>
+      <w:keepNext/>
+      <w:keepLines/>
+      <w:numPr>
+        <w:numId w:val="2"/>
+      </w:numPr>
+      <w:spacing w:before="480" w:after="0"/>
+      <w:outlineLvl w:val="0"/>
+    </w:pPr>
+    <w:rPr>
+      <w:rFonts w:asciiTheme="majorHAnsi" w:eastAsiaTheme="majorEastAsia" w:hAnsiTheme="majorHAnsi" w:cstheme="majorBidi"/>
+      <w:b/>
+      <w:bCs/>
+      <w:color w:val="365F91" w:themeColor="accent1" w:themeShade="BF"/>
+      <w:sz w:val="28"/>
+      <w:szCs w:val="28"/>
+    </w:rPr>
+  </w:style>
+  <w:style w:type="paragraph" w:styleId="Heading2">
+    <w:name w:val="heading 2"/>
+    <w:basedOn w:val="Normal"/>
+    <w:next w:val="Normal"/>
+    <w:link w:val="Heading2Char"/>
+    <w:uiPriority w:val="9"/>
+    <w:unhideWhenUsed/>
+    <w:qFormat/>
+    <w:rsid w:val="00AD5C9F"/>
+    <w:pPr>
+      <w:keepNext/>
+      <w:keepLines/>
+      <w:numPr>
+        <w:ilvl w:val="1"/>
+        <w:numId w:val="2"/>
+      </w:numPr>
+      <w:spacing w:before="200" w:after="0"/>
+      <w:outlineLvl w:val="1"/>
+    </w:pPr>
+    <w:rPr>
+      <w:rFonts w:asciiTheme="majorHAnsi" w:eastAsiaTheme="majorEastAsia" w:hAnsiTheme="majorHAnsi" w:cstheme="majorBidi"/>
+      <w:b/>
+      <w:bCs/>
+      <w:color w:val="4F81BD" w:themeColor="accent1"/>
+      <w:sz w:val="26"/>
+      <w:szCs w:val="26"/>
+    </w:rPr>
+  </w:style>
+  <w:style w:type="paragraph" w:styleId="Heading3">
+    <w:name w:val="heading 3"/>
+    <w:basedOn w:val="Normal"/>
+    <w:next w:val="Normal"/>
+    <w:link w:val="Heading3Char"/>
+    <w:uiPriority w:val="9"/>
+    <w:unhideWhenUsed/>
+    <w:qFormat/>
+    <w:rsid w:val="00AD5C9F"/>
+    <w:pPr>
+      <w:keepNext/>
+      <w:keepLines/>
+      <w:numPr>
+        <w:ilvl w:val="2"/>
+        <w:numId w:val="2"/>
+      </w:numPr>
+      <w:spacing w:before="200" w:after="0"/>
+      <w:outlineLvl w:val="2"/>
+    </w:pPr>
+    <w:rPr>
+      <w:rFonts w:asciiTheme="majorHAnsi" w:eastAsiaTheme="majorEastAsia" w:hAnsiTheme="majorHAnsi" w:cstheme="majorBidi"/>
+      <w:b/>
+      <w:bCs/>
+      <w:color w:val="4F81BD" w:themeColor="accent1"/>
+    </w:rPr>
+  </w:style>
+  <w:style w:type="paragraph" w:styleId="Heading4">
+    <w:name w:val="heading 4"/>
+    <w:basedOn w:val="Normal"/>
+    <w:next w:val="Normal"/>
+    <w:link w:val="Heading4Char"/>
+    <w:uiPriority w:val="9"/>
+    <w:semiHidden/>
+    <w:unhideWhenUsed/>
+    <w:qFormat/>
+    <w:rsid w:val="00AD5C9F"/>
+    <w:pPr>
+      <w:keepNext/>
+      <w:keepLines/>
+      <w:numPr>
+        <w:ilvl w:val="3"/>
+        <w:numId w:val="2"/>
+      </w:numPr>
+      <w:spacing w:before="200" w:after="0"/>
+      <w:outlineLvl w:val="3"/>
+    </w:pPr>
+    <w:rPr>
+      <w:rFonts w:asciiTheme="majorHAnsi" w:eastAsiaTheme="majorEastAsia" w:hAnsiTheme="majorHAnsi" w:cstheme="majorBidi"/>
+      <w:b/>
+      <w:bCs/>
+      <w:i/>
+      <w:iCs/>
+      <w:color w:val="4F81BD" w:themeColor="accent1"/>
+    </w:rPr>
+  </w:style>
+  <w:style w:type="paragraph" w:styleId="Heading5">
+    <w:name w:val="heading 5"/>
+    <w:basedOn w:val="Normal"/>
+    <w:next w:val="Normal"/>
+    <w:link w:val="Heading5Char"/>
+    <w:uiPriority w:val="9"/>
+    <w:semiHidden/>
+    <w:unhideWhenUsed/>
+    <w:qFormat/>
+    <w:rsid w:val="00AD5C9F"/>
+    <w:pPr>
+      <w:keepNext/>
+      <w:keepLines/>
+      <w:numPr>
+        <w:ilvl w:val="4"/>
+        <w:numId w:val="2"/>
+      </w:numPr>
+      <w:spacing w:before="200" w:after="0"/>
+      <w:outlineLvl w:val="4"/>
+    </w:pPr>
+    <w:rPr>
+      <w:rFonts w:asciiTheme="majorHAnsi" w:eastAsiaTheme="majorEastAsia" w:hAnsiTheme="majorHAnsi" w:cstheme="majorBidi"/>
+      <w:color w:val="243F60" w:themeColor="accent1" w:themeShade="7F"/>
+    </w:rPr>
+  </w:style>
+  <w:style w:type="paragraph" w:styleId="Heading6">
+    <w:name w:val="heading 6"/>
+    <w:basedOn w:val="Normal"/>
+    <w:next w:val="Normal"/>
+    <w:link w:val="Heading6Char"/>
+    <w:uiPriority w:val="9"/>
+    <w:semiHidden/>
+    <w:unhideWhenUsed/>
+    <w:qFormat/>
+    <w:rsid w:val="00AD5C9F"/>
+    <w:pPr>
+      <w:keepNext/>
+      <w:keepLines/>
+      <w:numPr>
+        <w:ilvl w:val="5"/>
+        <w:numId w:val="2"/>
+      </w:numPr>
+      <w:spacing w:before="200" w:after="0"/>
+      <w:outlineLvl w:val="5"/>
+    </w:pPr>
+    <w:rPr>
+      <w:rFonts w:asciiTheme="majorHAnsi" w:eastAsiaTheme="majorEastAsia" w:hAnsiTheme="majorHAnsi" w:cstheme="majorBidi"/>
+      <w:i/>
+      <w:iCs/>
+      <w:color w:val="243F60" w:themeColor="accent1" w:themeShade="7F"/>
+    </w:rPr>
+  </w:style>
+  <w:style w:type="paragraph" w:styleId="Heading7">
+    <w:name w:val="heading 7"/>
+    <w:basedOn w:val="Normal"/>
+    <w:next w:val="Normal"/>
+    <w:link w:val="Heading7Char"/>
+    <w:uiPriority w:val="9"/>
+    <w:semiHidden/>
+    <w:unhideWhenUsed/>
+    <w:qFormat/>
+    <w:rsid w:val="00AD5C9F"/>
+    <w:pPr>
+      <w:keepNext/>
+      <w:keepLines/>
+      <w:numPr>
+        <w:ilvl w:val="6"/>
+        <w:numId w:val="2"/>
+      </w:numPr>
+      <w:spacing w:before="200" w:after="0"/>
+      <w:outlineLvl w:val="6"/>
+    </w:pPr>
+    <w:rPr>
+      <w:rFonts w:asciiTheme="majorHAnsi" w:eastAsiaTheme="majorEastAsia" w:hAnsiTheme="majorHAnsi" w:cstheme="majorBidi"/>
+      <w:i/>
+      <w:iCs/>
+      <w:color w:val="404040" w:themeColor="text1" w:themeTint="BF"/>
+    </w:rPr>
+  </w:style>
+  <w:style w:type="paragraph" w:styleId="Heading8">
+    <w:name w:val="heading 8"/>
+    <w:basedOn w:val="Normal"/>
+    <w:next w:val="Normal"/>
+    <w:link w:val="Heading8Char"/>
+    <w:uiPriority w:val="9"/>
+    <w:semiHidden/>
+    <w:unhideWhenUsed/>
+    <w:qFormat/>
+    <w:rsid w:val="00AD5C9F"/>
+    <w:pPr>
+      <w:keepNext/>
+      <w:keepLines/>
+      <w:numPr>
+        <w:ilvl w:val="7"/>
+        <w:numId w:val="2"/>
+      </w:numPr>
+      <w:spacing w:before="200" w:after="0"/>
+      <w:outlineLvl w:val="7"/>
+    </w:pPr>
+    <w:rPr>
+      <w:rFonts w:asciiTheme="majorHAnsi" w:eastAsiaTheme="majorEastAsia" w:hAnsiTheme="majorHAnsi" w:cstheme="majorBidi"/>
+      <w:color w:val="404040" w:themeColor="text1" w:themeTint="BF"/>
+      <w:sz w:val="20"/>
+      <w:szCs w:val="20"/>
+    </w:rPr>
+  </w:style>
+  <w:style w:type="paragraph" w:styleId="Heading9">
+    <w:name w:val="heading 9"/>
+    <w:basedOn w:val="Normal"/>
+    <w:next w:val="Normal"/>
+    <w:link w:val="Heading9Char"/>
+    <w:uiPriority w:val="9"/>
+    <w:semiHidden/>
+    <w:unhideWhenUsed/>
+    <w:qFormat/>
+    <w:rsid w:val="00AD5C9F"/>
+    <w:pPr>
+      <w:keepNext/>
+      <w:keepLines/>
+      <w:numPr>
+        <w:ilvl w:val="8"/>
+        <w:numId w:val="2"/>
+      </w:numPr>
+      <w:spacing w:before="200" w:after="0"/>
+      <w:outlineLvl w:val="8"/>
+    </w:pPr>
+    <w:rPr>
+      <w:rFonts w:asciiTheme="majorHAnsi" w:eastAsiaTheme="majorEastAsia" w:hAnsiTheme="majorHAnsi" w:cstheme="majorBidi"/>
+      <w:i/>
+      <w:iCs/>
+      <w:color w:val="404040" w:themeColor="text1" w:themeTint="BF"/>
+      <w:sz w:val="20"/>
+      <w:szCs w:val="20"/>
+    </w:rPr>
+  </w:style>
   <w:style w:type="character" w:default="1" w:styleId="DefaultParagraphFont">
     <w:name w:val="Default Paragraph Font"/>
     <w:uiPriority w:val="1"/>
@@ -256,6 +2188,203 @@
       <w:kern w:val="28"/>
       <w:sz w:val="52"/>
       <w:szCs w:val="52"/>
+    </w:rPr>
+  </w:style>
+  <w:style w:type="character" w:customStyle="1" w:styleId="Heading1Char">
+    <w:name w:val="Heading 1 Char"/>
+    <w:basedOn w:val="DefaultParagraphFont"/>
+    <w:link w:val="Heading1"/>
+    <w:uiPriority w:val="9"/>
+    <w:rsid w:val="0014207E"/>
+    <w:rPr>
+      <w:rFonts w:asciiTheme="majorHAnsi" w:eastAsiaTheme="majorEastAsia" w:hAnsiTheme="majorHAnsi" w:cstheme="majorBidi"/>
+      <w:b/>
+      <w:bCs/>
+      <w:color w:val="365F91" w:themeColor="accent1" w:themeShade="BF"/>
+      <w:sz w:val="28"/>
+      <w:szCs w:val="28"/>
+    </w:rPr>
+  </w:style>
+  <w:style w:type="paragraph" w:styleId="ListParagraph">
+    <w:name w:val="List Paragraph"/>
+    <w:basedOn w:val="Normal"/>
+    <w:uiPriority w:val="34"/>
+    <w:qFormat/>
+    <w:rsid w:val="0014207E"/>
+    <w:pPr>
+      <w:ind w:left="720"/>
+      <w:contextualSpacing/>
+    </w:pPr>
+  </w:style>
+  <w:style w:type="character" w:customStyle="1" w:styleId="Heading2Char">
+    <w:name w:val="Heading 2 Char"/>
+    <w:basedOn w:val="DefaultParagraphFont"/>
+    <w:link w:val="Heading2"/>
+    <w:uiPriority w:val="9"/>
+    <w:rsid w:val="00AD5C9F"/>
+    <w:rPr>
+      <w:rFonts w:asciiTheme="majorHAnsi" w:eastAsiaTheme="majorEastAsia" w:hAnsiTheme="majorHAnsi" w:cstheme="majorBidi"/>
+      <w:b/>
+      <w:bCs/>
+      <w:color w:val="4F81BD" w:themeColor="accent1"/>
+      <w:sz w:val="26"/>
+      <w:szCs w:val="26"/>
+    </w:rPr>
+  </w:style>
+  <w:style w:type="character" w:customStyle="1" w:styleId="Heading3Char">
+    <w:name w:val="Heading 3 Char"/>
+    <w:basedOn w:val="DefaultParagraphFont"/>
+    <w:link w:val="Heading3"/>
+    <w:uiPriority w:val="9"/>
+    <w:rsid w:val="00AD5C9F"/>
+    <w:rPr>
+      <w:rFonts w:asciiTheme="majorHAnsi" w:eastAsiaTheme="majorEastAsia" w:hAnsiTheme="majorHAnsi" w:cstheme="majorBidi"/>
+      <w:b/>
+      <w:bCs/>
+      <w:color w:val="4F81BD" w:themeColor="accent1"/>
+      <w:sz w:val="24"/>
+    </w:rPr>
+  </w:style>
+  <w:style w:type="character" w:customStyle="1" w:styleId="Heading4Char">
+    <w:name w:val="Heading 4 Char"/>
+    <w:basedOn w:val="DefaultParagraphFont"/>
+    <w:link w:val="Heading4"/>
+    <w:uiPriority w:val="9"/>
+    <w:semiHidden/>
+    <w:rsid w:val="00AD5C9F"/>
+    <w:rPr>
+      <w:rFonts w:asciiTheme="majorHAnsi" w:eastAsiaTheme="majorEastAsia" w:hAnsiTheme="majorHAnsi" w:cstheme="majorBidi"/>
+      <w:b/>
+      <w:bCs/>
+      <w:i/>
+      <w:iCs/>
+      <w:color w:val="4F81BD" w:themeColor="accent1"/>
+      <w:sz w:val="24"/>
+    </w:rPr>
+  </w:style>
+  <w:style w:type="character" w:customStyle="1" w:styleId="Heading5Char">
+    <w:name w:val="Heading 5 Char"/>
+    <w:basedOn w:val="DefaultParagraphFont"/>
+    <w:link w:val="Heading5"/>
+    <w:uiPriority w:val="9"/>
+    <w:semiHidden/>
+    <w:rsid w:val="00AD5C9F"/>
+    <w:rPr>
+      <w:rFonts w:asciiTheme="majorHAnsi" w:eastAsiaTheme="majorEastAsia" w:hAnsiTheme="majorHAnsi" w:cstheme="majorBidi"/>
+      <w:color w:val="243F60" w:themeColor="accent1" w:themeShade="7F"/>
+      <w:sz w:val="24"/>
+    </w:rPr>
+  </w:style>
+  <w:style w:type="character" w:customStyle="1" w:styleId="Heading6Char">
+    <w:name w:val="Heading 6 Char"/>
+    <w:basedOn w:val="DefaultParagraphFont"/>
+    <w:link w:val="Heading6"/>
+    <w:uiPriority w:val="9"/>
+    <w:semiHidden/>
+    <w:rsid w:val="00AD5C9F"/>
+    <w:rPr>
+      <w:rFonts w:asciiTheme="majorHAnsi" w:eastAsiaTheme="majorEastAsia" w:hAnsiTheme="majorHAnsi" w:cstheme="majorBidi"/>
+      <w:i/>
+      <w:iCs/>
+      <w:color w:val="243F60" w:themeColor="accent1" w:themeShade="7F"/>
+      <w:sz w:val="24"/>
+    </w:rPr>
+  </w:style>
+  <w:style w:type="character" w:customStyle="1" w:styleId="Heading7Char">
+    <w:name w:val="Heading 7 Char"/>
+    <w:basedOn w:val="DefaultParagraphFont"/>
+    <w:link w:val="Heading7"/>
+    <w:uiPriority w:val="9"/>
+    <w:semiHidden/>
+    <w:rsid w:val="00AD5C9F"/>
+    <w:rPr>
+      <w:rFonts w:asciiTheme="majorHAnsi" w:eastAsiaTheme="majorEastAsia" w:hAnsiTheme="majorHAnsi" w:cstheme="majorBidi"/>
+      <w:i/>
+      <w:iCs/>
+      <w:color w:val="404040" w:themeColor="text1" w:themeTint="BF"/>
+      <w:sz w:val="24"/>
+    </w:rPr>
+  </w:style>
+  <w:style w:type="character" w:customStyle="1" w:styleId="Heading8Char">
+    <w:name w:val="Heading 8 Char"/>
+    <w:basedOn w:val="DefaultParagraphFont"/>
+    <w:link w:val="Heading8"/>
+    <w:uiPriority w:val="9"/>
+    <w:semiHidden/>
+    <w:rsid w:val="00AD5C9F"/>
+    <w:rPr>
+      <w:rFonts w:asciiTheme="majorHAnsi" w:eastAsiaTheme="majorEastAsia" w:hAnsiTheme="majorHAnsi" w:cstheme="majorBidi"/>
+      <w:color w:val="404040" w:themeColor="text1" w:themeTint="BF"/>
+      <w:sz w:val="20"/>
+      <w:szCs w:val="20"/>
+    </w:rPr>
+  </w:style>
+  <w:style w:type="character" w:customStyle="1" w:styleId="Heading9Char">
+    <w:name w:val="Heading 9 Char"/>
+    <w:basedOn w:val="DefaultParagraphFont"/>
+    <w:link w:val="Heading9"/>
+    <w:uiPriority w:val="9"/>
+    <w:semiHidden/>
+    <w:rsid w:val="00AD5C9F"/>
+    <w:rPr>
+      <w:rFonts w:asciiTheme="majorHAnsi" w:eastAsiaTheme="majorEastAsia" w:hAnsiTheme="majorHAnsi" w:cstheme="majorBidi"/>
+      <w:i/>
+      <w:iCs/>
+      <w:color w:val="404040" w:themeColor="text1" w:themeTint="BF"/>
+      <w:sz w:val="20"/>
+      <w:szCs w:val="20"/>
+    </w:rPr>
+  </w:style>
+  <w:style w:type="paragraph" w:styleId="Header">
+    <w:name w:val="header"/>
+    <w:basedOn w:val="Normal"/>
+    <w:link w:val="HeaderChar"/>
+    <w:uiPriority w:val="99"/>
+    <w:unhideWhenUsed/>
+    <w:rsid w:val="00BB402A"/>
+    <w:pPr>
+      <w:tabs>
+        <w:tab w:val="center" w:pos="4513"/>
+        <w:tab w:val="right" w:pos="9026"/>
+      </w:tabs>
+      <w:spacing w:after="0" w:line="240" w:lineRule="auto"/>
+    </w:pPr>
+  </w:style>
+  <w:style w:type="character" w:customStyle="1" w:styleId="HeaderChar">
+    <w:name w:val="Header Char"/>
+    <w:basedOn w:val="DefaultParagraphFont"/>
+    <w:link w:val="Header"/>
+    <w:uiPriority w:val="99"/>
+    <w:rsid w:val="00BB402A"/>
+    <w:rPr>
+      <w:rFonts w:ascii="Times New Roman" w:hAnsi="Times New Roman"/>
+      <w:sz w:val="24"/>
+    </w:rPr>
+  </w:style>
+  <w:style w:type="paragraph" w:styleId="Footer">
+    <w:name w:val="footer"/>
+    <w:basedOn w:val="Normal"/>
+    <w:link w:val="FooterChar"/>
+    <w:uiPriority w:val="99"/>
+    <w:unhideWhenUsed/>
+    <w:rsid w:val="00BB402A"/>
+    <w:pPr>
+      <w:tabs>
+        <w:tab w:val="center" w:pos="4513"/>
+        <w:tab w:val="right" w:pos="9026"/>
+      </w:tabs>
+      <w:spacing w:after="0" w:line="240" w:lineRule="auto"/>
+    </w:pPr>
+  </w:style>
+  <w:style w:type="character" w:customStyle="1" w:styleId="FooterChar">
+    <w:name w:val="Footer Char"/>
+    <w:basedOn w:val="DefaultParagraphFont"/>
+    <w:link w:val="Footer"/>
+    <w:uiPriority w:val="99"/>
+    <w:rsid w:val="00BB402A"/>
+    <w:rPr>
+      <w:rFonts w:ascii="Times New Roman" w:hAnsi="Times New Roman"/>
+      <w:sz w:val="24"/>
     </w:rPr>
   </w:style>
 </w:styles>
@@ -426,6 +2555,250 @@
       <w:sz w:val="24"/>
     </w:rPr>
   </w:style>
+  <w:style w:type="paragraph" w:styleId="Heading1">
+    <w:name w:val="heading 1"/>
+    <w:basedOn w:val="Normal"/>
+    <w:next w:val="Normal"/>
+    <w:link w:val="Heading1Char"/>
+    <w:uiPriority w:val="9"/>
+    <w:qFormat/>
+    <w:rsid w:val="0014207E"/>
+    <w:pPr>
+      <w:keepNext/>
+      <w:keepLines/>
+      <w:numPr>
+        <w:numId w:val="2"/>
+      </w:numPr>
+      <w:spacing w:before="480" w:after="0"/>
+      <w:outlineLvl w:val="0"/>
+    </w:pPr>
+    <w:rPr>
+      <w:rFonts w:asciiTheme="majorHAnsi" w:eastAsiaTheme="majorEastAsia" w:hAnsiTheme="majorHAnsi" w:cstheme="majorBidi"/>
+      <w:b/>
+      <w:bCs/>
+      <w:color w:val="365F91" w:themeColor="accent1" w:themeShade="BF"/>
+      <w:sz w:val="28"/>
+      <w:szCs w:val="28"/>
+    </w:rPr>
+  </w:style>
+  <w:style w:type="paragraph" w:styleId="Heading2">
+    <w:name w:val="heading 2"/>
+    <w:basedOn w:val="Normal"/>
+    <w:next w:val="Normal"/>
+    <w:link w:val="Heading2Char"/>
+    <w:uiPriority w:val="9"/>
+    <w:unhideWhenUsed/>
+    <w:qFormat/>
+    <w:rsid w:val="00AD5C9F"/>
+    <w:pPr>
+      <w:keepNext/>
+      <w:keepLines/>
+      <w:numPr>
+        <w:ilvl w:val="1"/>
+        <w:numId w:val="2"/>
+      </w:numPr>
+      <w:spacing w:before="200" w:after="0"/>
+      <w:outlineLvl w:val="1"/>
+    </w:pPr>
+    <w:rPr>
+      <w:rFonts w:asciiTheme="majorHAnsi" w:eastAsiaTheme="majorEastAsia" w:hAnsiTheme="majorHAnsi" w:cstheme="majorBidi"/>
+      <w:b/>
+      <w:bCs/>
+      <w:color w:val="4F81BD" w:themeColor="accent1"/>
+      <w:sz w:val="26"/>
+      <w:szCs w:val="26"/>
+    </w:rPr>
+  </w:style>
+  <w:style w:type="paragraph" w:styleId="Heading3">
+    <w:name w:val="heading 3"/>
+    <w:basedOn w:val="Normal"/>
+    <w:next w:val="Normal"/>
+    <w:link w:val="Heading3Char"/>
+    <w:uiPriority w:val="9"/>
+    <w:unhideWhenUsed/>
+    <w:qFormat/>
+    <w:rsid w:val="00AD5C9F"/>
+    <w:pPr>
+      <w:keepNext/>
+      <w:keepLines/>
+      <w:numPr>
+        <w:ilvl w:val="2"/>
+        <w:numId w:val="2"/>
+      </w:numPr>
+      <w:spacing w:before="200" w:after="0"/>
+      <w:outlineLvl w:val="2"/>
+    </w:pPr>
+    <w:rPr>
+      <w:rFonts w:asciiTheme="majorHAnsi" w:eastAsiaTheme="majorEastAsia" w:hAnsiTheme="majorHAnsi" w:cstheme="majorBidi"/>
+      <w:b/>
+      <w:bCs/>
+      <w:color w:val="4F81BD" w:themeColor="accent1"/>
+    </w:rPr>
+  </w:style>
+  <w:style w:type="paragraph" w:styleId="Heading4">
+    <w:name w:val="heading 4"/>
+    <w:basedOn w:val="Normal"/>
+    <w:next w:val="Normal"/>
+    <w:link w:val="Heading4Char"/>
+    <w:uiPriority w:val="9"/>
+    <w:semiHidden/>
+    <w:unhideWhenUsed/>
+    <w:qFormat/>
+    <w:rsid w:val="00AD5C9F"/>
+    <w:pPr>
+      <w:keepNext/>
+      <w:keepLines/>
+      <w:numPr>
+        <w:ilvl w:val="3"/>
+        <w:numId w:val="2"/>
+      </w:numPr>
+      <w:spacing w:before="200" w:after="0"/>
+      <w:outlineLvl w:val="3"/>
+    </w:pPr>
+    <w:rPr>
+      <w:rFonts w:asciiTheme="majorHAnsi" w:eastAsiaTheme="majorEastAsia" w:hAnsiTheme="majorHAnsi" w:cstheme="majorBidi"/>
+      <w:b/>
+      <w:bCs/>
+      <w:i/>
+      <w:iCs/>
+      <w:color w:val="4F81BD" w:themeColor="accent1"/>
+    </w:rPr>
+  </w:style>
+  <w:style w:type="paragraph" w:styleId="Heading5">
+    <w:name w:val="heading 5"/>
+    <w:basedOn w:val="Normal"/>
+    <w:next w:val="Normal"/>
+    <w:link w:val="Heading5Char"/>
+    <w:uiPriority w:val="9"/>
+    <w:semiHidden/>
+    <w:unhideWhenUsed/>
+    <w:qFormat/>
+    <w:rsid w:val="00AD5C9F"/>
+    <w:pPr>
+      <w:keepNext/>
+      <w:keepLines/>
+      <w:numPr>
+        <w:ilvl w:val="4"/>
+        <w:numId w:val="2"/>
+      </w:numPr>
+      <w:spacing w:before="200" w:after="0"/>
+      <w:outlineLvl w:val="4"/>
+    </w:pPr>
+    <w:rPr>
+      <w:rFonts w:asciiTheme="majorHAnsi" w:eastAsiaTheme="majorEastAsia" w:hAnsiTheme="majorHAnsi" w:cstheme="majorBidi"/>
+      <w:color w:val="243F60" w:themeColor="accent1" w:themeShade="7F"/>
+    </w:rPr>
+  </w:style>
+  <w:style w:type="paragraph" w:styleId="Heading6">
+    <w:name w:val="heading 6"/>
+    <w:basedOn w:val="Normal"/>
+    <w:next w:val="Normal"/>
+    <w:link w:val="Heading6Char"/>
+    <w:uiPriority w:val="9"/>
+    <w:semiHidden/>
+    <w:unhideWhenUsed/>
+    <w:qFormat/>
+    <w:rsid w:val="00AD5C9F"/>
+    <w:pPr>
+      <w:keepNext/>
+      <w:keepLines/>
+      <w:numPr>
+        <w:ilvl w:val="5"/>
+        <w:numId w:val="2"/>
+      </w:numPr>
+      <w:spacing w:before="200" w:after="0"/>
+      <w:outlineLvl w:val="5"/>
+    </w:pPr>
+    <w:rPr>
+      <w:rFonts w:asciiTheme="majorHAnsi" w:eastAsiaTheme="majorEastAsia" w:hAnsiTheme="majorHAnsi" w:cstheme="majorBidi"/>
+      <w:i/>
+      <w:iCs/>
+      <w:color w:val="243F60" w:themeColor="accent1" w:themeShade="7F"/>
+    </w:rPr>
+  </w:style>
+  <w:style w:type="paragraph" w:styleId="Heading7">
+    <w:name w:val="heading 7"/>
+    <w:basedOn w:val="Normal"/>
+    <w:next w:val="Normal"/>
+    <w:link w:val="Heading7Char"/>
+    <w:uiPriority w:val="9"/>
+    <w:semiHidden/>
+    <w:unhideWhenUsed/>
+    <w:qFormat/>
+    <w:rsid w:val="00AD5C9F"/>
+    <w:pPr>
+      <w:keepNext/>
+      <w:keepLines/>
+      <w:numPr>
+        <w:ilvl w:val="6"/>
+        <w:numId w:val="2"/>
+      </w:numPr>
+      <w:spacing w:before="200" w:after="0"/>
+      <w:outlineLvl w:val="6"/>
+    </w:pPr>
+    <w:rPr>
+      <w:rFonts w:asciiTheme="majorHAnsi" w:eastAsiaTheme="majorEastAsia" w:hAnsiTheme="majorHAnsi" w:cstheme="majorBidi"/>
+      <w:i/>
+      <w:iCs/>
+      <w:color w:val="404040" w:themeColor="text1" w:themeTint="BF"/>
+    </w:rPr>
+  </w:style>
+  <w:style w:type="paragraph" w:styleId="Heading8">
+    <w:name w:val="heading 8"/>
+    <w:basedOn w:val="Normal"/>
+    <w:next w:val="Normal"/>
+    <w:link w:val="Heading8Char"/>
+    <w:uiPriority w:val="9"/>
+    <w:semiHidden/>
+    <w:unhideWhenUsed/>
+    <w:qFormat/>
+    <w:rsid w:val="00AD5C9F"/>
+    <w:pPr>
+      <w:keepNext/>
+      <w:keepLines/>
+      <w:numPr>
+        <w:ilvl w:val="7"/>
+        <w:numId w:val="2"/>
+      </w:numPr>
+      <w:spacing w:before="200" w:after="0"/>
+      <w:outlineLvl w:val="7"/>
+    </w:pPr>
+    <w:rPr>
+      <w:rFonts w:asciiTheme="majorHAnsi" w:eastAsiaTheme="majorEastAsia" w:hAnsiTheme="majorHAnsi" w:cstheme="majorBidi"/>
+      <w:color w:val="404040" w:themeColor="text1" w:themeTint="BF"/>
+      <w:sz w:val="20"/>
+      <w:szCs w:val="20"/>
+    </w:rPr>
+  </w:style>
+  <w:style w:type="paragraph" w:styleId="Heading9">
+    <w:name w:val="heading 9"/>
+    <w:basedOn w:val="Normal"/>
+    <w:next w:val="Normal"/>
+    <w:link w:val="Heading9Char"/>
+    <w:uiPriority w:val="9"/>
+    <w:semiHidden/>
+    <w:unhideWhenUsed/>
+    <w:qFormat/>
+    <w:rsid w:val="00AD5C9F"/>
+    <w:pPr>
+      <w:keepNext/>
+      <w:keepLines/>
+      <w:numPr>
+        <w:ilvl w:val="8"/>
+        <w:numId w:val="2"/>
+      </w:numPr>
+      <w:spacing w:before="200" w:after="0"/>
+      <w:outlineLvl w:val="8"/>
+    </w:pPr>
+    <w:rPr>
+      <w:rFonts w:asciiTheme="majorHAnsi" w:eastAsiaTheme="majorEastAsia" w:hAnsiTheme="majorHAnsi" w:cstheme="majorBidi"/>
+      <w:i/>
+      <w:iCs/>
+      <w:color w:val="404040" w:themeColor="text1" w:themeTint="BF"/>
+      <w:sz w:val="20"/>
+      <w:szCs w:val="20"/>
+    </w:rPr>
+  </w:style>
   <w:style w:type="character" w:default="1" w:styleId="DefaultParagraphFont">
     <w:name w:val="Default Paragraph Font"/>
     <w:uiPriority w:val="1"/>
@@ -490,6 +2863,203 @@
       <w:kern w:val="28"/>
       <w:sz w:val="52"/>
       <w:szCs w:val="52"/>
+    </w:rPr>
+  </w:style>
+  <w:style w:type="character" w:customStyle="1" w:styleId="Heading1Char">
+    <w:name w:val="Heading 1 Char"/>
+    <w:basedOn w:val="DefaultParagraphFont"/>
+    <w:link w:val="Heading1"/>
+    <w:uiPriority w:val="9"/>
+    <w:rsid w:val="0014207E"/>
+    <w:rPr>
+      <w:rFonts w:asciiTheme="majorHAnsi" w:eastAsiaTheme="majorEastAsia" w:hAnsiTheme="majorHAnsi" w:cstheme="majorBidi"/>
+      <w:b/>
+      <w:bCs/>
+      <w:color w:val="365F91" w:themeColor="accent1" w:themeShade="BF"/>
+      <w:sz w:val="28"/>
+      <w:szCs w:val="28"/>
+    </w:rPr>
+  </w:style>
+  <w:style w:type="paragraph" w:styleId="ListParagraph">
+    <w:name w:val="List Paragraph"/>
+    <w:basedOn w:val="Normal"/>
+    <w:uiPriority w:val="34"/>
+    <w:qFormat/>
+    <w:rsid w:val="0014207E"/>
+    <w:pPr>
+      <w:ind w:left="720"/>
+      <w:contextualSpacing/>
+    </w:pPr>
+  </w:style>
+  <w:style w:type="character" w:customStyle="1" w:styleId="Heading2Char">
+    <w:name w:val="Heading 2 Char"/>
+    <w:basedOn w:val="DefaultParagraphFont"/>
+    <w:link w:val="Heading2"/>
+    <w:uiPriority w:val="9"/>
+    <w:rsid w:val="00AD5C9F"/>
+    <w:rPr>
+      <w:rFonts w:asciiTheme="majorHAnsi" w:eastAsiaTheme="majorEastAsia" w:hAnsiTheme="majorHAnsi" w:cstheme="majorBidi"/>
+      <w:b/>
+      <w:bCs/>
+      <w:color w:val="4F81BD" w:themeColor="accent1"/>
+      <w:sz w:val="26"/>
+      <w:szCs w:val="26"/>
+    </w:rPr>
+  </w:style>
+  <w:style w:type="character" w:customStyle="1" w:styleId="Heading3Char">
+    <w:name w:val="Heading 3 Char"/>
+    <w:basedOn w:val="DefaultParagraphFont"/>
+    <w:link w:val="Heading3"/>
+    <w:uiPriority w:val="9"/>
+    <w:rsid w:val="00AD5C9F"/>
+    <w:rPr>
+      <w:rFonts w:asciiTheme="majorHAnsi" w:eastAsiaTheme="majorEastAsia" w:hAnsiTheme="majorHAnsi" w:cstheme="majorBidi"/>
+      <w:b/>
+      <w:bCs/>
+      <w:color w:val="4F81BD" w:themeColor="accent1"/>
+      <w:sz w:val="24"/>
+    </w:rPr>
+  </w:style>
+  <w:style w:type="character" w:customStyle="1" w:styleId="Heading4Char">
+    <w:name w:val="Heading 4 Char"/>
+    <w:basedOn w:val="DefaultParagraphFont"/>
+    <w:link w:val="Heading4"/>
+    <w:uiPriority w:val="9"/>
+    <w:semiHidden/>
+    <w:rsid w:val="00AD5C9F"/>
+    <w:rPr>
+      <w:rFonts w:asciiTheme="majorHAnsi" w:eastAsiaTheme="majorEastAsia" w:hAnsiTheme="majorHAnsi" w:cstheme="majorBidi"/>
+      <w:b/>
+      <w:bCs/>
+      <w:i/>
+      <w:iCs/>
+      <w:color w:val="4F81BD" w:themeColor="accent1"/>
+      <w:sz w:val="24"/>
+    </w:rPr>
+  </w:style>
+  <w:style w:type="character" w:customStyle="1" w:styleId="Heading5Char">
+    <w:name w:val="Heading 5 Char"/>
+    <w:basedOn w:val="DefaultParagraphFont"/>
+    <w:link w:val="Heading5"/>
+    <w:uiPriority w:val="9"/>
+    <w:semiHidden/>
+    <w:rsid w:val="00AD5C9F"/>
+    <w:rPr>
+      <w:rFonts w:asciiTheme="majorHAnsi" w:eastAsiaTheme="majorEastAsia" w:hAnsiTheme="majorHAnsi" w:cstheme="majorBidi"/>
+      <w:color w:val="243F60" w:themeColor="accent1" w:themeShade="7F"/>
+      <w:sz w:val="24"/>
+    </w:rPr>
+  </w:style>
+  <w:style w:type="character" w:customStyle="1" w:styleId="Heading6Char">
+    <w:name w:val="Heading 6 Char"/>
+    <w:basedOn w:val="DefaultParagraphFont"/>
+    <w:link w:val="Heading6"/>
+    <w:uiPriority w:val="9"/>
+    <w:semiHidden/>
+    <w:rsid w:val="00AD5C9F"/>
+    <w:rPr>
+      <w:rFonts w:asciiTheme="majorHAnsi" w:eastAsiaTheme="majorEastAsia" w:hAnsiTheme="majorHAnsi" w:cstheme="majorBidi"/>
+      <w:i/>
+      <w:iCs/>
+      <w:color w:val="243F60" w:themeColor="accent1" w:themeShade="7F"/>
+      <w:sz w:val="24"/>
+    </w:rPr>
+  </w:style>
+  <w:style w:type="character" w:customStyle="1" w:styleId="Heading7Char">
+    <w:name w:val="Heading 7 Char"/>
+    <w:basedOn w:val="DefaultParagraphFont"/>
+    <w:link w:val="Heading7"/>
+    <w:uiPriority w:val="9"/>
+    <w:semiHidden/>
+    <w:rsid w:val="00AD5C9F"/>
+    <w:rPr>
+      <w:rFonts w:asciiTheme="majorHAnsi" w:eastAsiaTheme="majorEastAsia" w:hAnsiTheme="majorHAnsi" w:cstheme="majorBidi"/>
+      <w:i/>
+      <w:iCs/>
+      <w:color w:val="404040" w:themeColor="text1" w:themeTint="BF"/>
+      <w:sz w:val="24"/>
+    </w:rPr>
+  </w:style>
+  <w:style w:type="character" w:customStyle="1" w:styleId="Heading8Char">
+    <w:name w:val="Heading 8 Char"/>
+    <w:basedOn w:val="DefaultParagraphFont"/>
+    <w:link w:val="Heading8"/>
+    <w:uiPriority w:val="9"/>
+    <w:semiHidden/>
+    <w:rsid w:val="00AD5C9F"/>
+    <w:rPr>
+      <w:rFonts w:asciiTheme="majorHAnsi" w:eastAsiaTheme="majorEastAsia" w:hAnsiTheme="majorHAnsi" w:cstheme="majorBidi"/>
+      <w:color w:val="404040" w:themeColor="text1" w:themeTint="BF"/>
+      <w:sz w:val="20"/>
+      <w:szCs w:val="20"/>
+    </w:rPr>
+  </w:style>
+  <w:style w:type="character" w:customStyle="1" w:styleId="Heading9Char">
+    <w:name w:val="Heading 9 Char"/>
+    <w:basedOn w:val="DefaultParagraphFont"/>
+    <w:link w:val="Heading9"/>
+    <w:uiPriority w:val="9"/>
+    <w:semiHidden/>
+    <w:rsid w:val="00AD5C9F"/>
+    <w:rPr>
+      <w:rFonts w:asciiTheme="majorHAnsi" w:eastAsiaTheme="majorEastAsia" w:hAnsiTheme="majorHAnsi" w:cstheme="majorBidi"/>
+      <w:i/>
+      <w:iCs/>
+      <w:color w:val="404040" w:themeColor="text1" w:themeTint="BF"/>
+      <w:sz w:val="20"/>
+      <w:szCs w:val="20"/>
+    </w:rPr>
+  </w:style>
+  <w:style w:type="paragraph" w:styleId="Header">
+    <w:name w:val="header"/>
+    <w:basedOn w:val="Normal"/>
+    <w:link w:val="HeaderChar"/>
+    <w:uiPriority w:val="99"/>
+    <w:unhideWhenUsed/>
+    <w:rsid w:val="00BB402A"/>
+    <w:pPr>
+      <w:tabs>
+        <w:tab w:val="center" w:pos="4513"/>
+        <w:tab w:val="right" w:pos="9026"/>
+      </w:tabs>
+      <w:spacing w:after="0" w:line="240" w:lineRule="auto"/>
+    </w:pPr>
+  </w:style>
+  <w:style w:type="character" w:customStyle="1" w:styleId="HeaderChar">
+    <w:name w:val="Header Char"/>
+    <w:basedOn w:val="DefaultParagraphFont"/>
+    <w:link w:val="Header"/>
+    <w:uiPriority w:val="99"/>
+    <w:rsid w:val="00BB402A"/>
+    <w:rPr>
+      <w:rFonts w:ascii="Times New Roman" w:hAnsi="Times New Roman"/>
+      <w:sz w:val="24"/>
+    </w:rPr>
+  </w:style>
+  <w:style w:type="paragraph" w:styleId="Footer">
+    <w:name w:val="footer"/>
+    <w:basedOn w:val="Normal"/>
+    <w:link w:val="FooterChar"/>
+    <w:uiPriority w:val="99"/>
+    <w:unhideWhenUsed/>
+    <w:rsid w:val="00BB402A"/>
+    <w:pPr>
+      <w:tabs>
+        <w:tab w:val="center" w:pos="4513"/>
+        <w:tab w:val="right" w:pos="9026"/>
+      </w:tabs>
+      <w:spacing w:after="0" w:line="240" w:lineRule="auto"/>
+    </w:pPr>
+  </w:style>
+  <w:style w:type="character" w:customStyle="1" w:styleId="FooterChar">
+    <w:name w:val="Footer Char"/>
+    <w:basedOn w:val="DefaultParagraphFont"/>
+    <w:link w:val="Footer"/>
+    <w:uiPriority w:val="99"/>
+    <w:rsid w:val="00BB402A"/>
+    <w:rPr>
+      <w:rFonts w:ascii="Times New Roman" w:hAnsi="Times New Roman"/>
+      <w:sz w:val="24"/>
     </w:rPr>
   </w:style>
 </w:styles>

</xml_diff>

<commit_message>
Wrote first 5 pages of MLSD chapter
</commit_message>
<xml_diff>
--- a/DataFusionForLaryngealStudies/IMAGE FUSION CAPTURE SYSTEM FOR INTRINSIC PEEP AND LARYNGEAL APERTURE IN COPD.docx
+++ b/DataFusionForLaryngealStudies/IMAGE FUSION CAPTURE SYSTEM FOR INTRINSIC PEEP AND LARYNGEAL APERTURE IN COPD.docx
@@ -41,21 +41,7 @@
         <w:rPr>
           <w:color w:val="FF0000"/>
         </w:rPr>
-        <w:t>[</w:t>
-      </w:r>
-      <w:proofErr w:type="gramStart"/>
-      <w:r>
-        <w:rPr>
-          <w:color w:val="FF0000"/>
-        </w:rPr>
-        <w:t>thorax</w:t>
-      </w:r>
-      <w:proofErr w:type="gramEnd"/>
-      <w:r>
-        <w:rPr>
-          <w:color w:val="FF0000"/>
-        </w:rPr>
-        <w:t xml:space="preserve"> paper]</w:t>
+        <w:t>[thorax paper]</w:t>
       </w:r>
     </w:p>
     <w:p>
@@ -139,15 +125,7 @@
         <w:t>The stated vision led</w:t>
       </w:r>
       <w:r>
-        <w:t xml:space="preserve"> </w:t>
-      </w:r>
-      <w:proofErr w:type="spellStart"/>
-      <w:r>
-        <w:t>Baz</w:t>
-      </w:r>
-      <w:proofErr w:type="spellEnd"/>
-      <w:r>
-        <w:t xml:space="preserve"> M et al. </w:t>
+        <w:t xml:space="preserve"> Baz M et al. </w:t>
       </w:r>
       <w:r>
         <w:t>to research and publish</w:t>
@@ -156,52 +134,16 @@
         <w:t xml:space="preserve"> a paper</w:t>
       </w:r>
       <w:r>
-        <w:t xml:space="preserve"> </w:t>
-      </w:r>
-      <w:proofErr w:type="gramStart"/>
-      <w:r>
-        <w:t xml:space="preserve">titled </w:t>
-      </w:r>
-      <w:r>
-        <w:t>:</w:t>
-      </w:r>
-      <w:proofErr w:type="gramEnd"/>
-      <w:r>
-        <w:t xml:space="preserve"> ‘Dynamic Laryngeal narrowing during exercise: a mechanism </w:t>
-      </w:r>
-      <w:proofErr w:type="spellStart"/>
-      <w:r>
-        <w:t>fron</w:t>
-      </w:r>
-      <w:proofErr w:type="spellEnd"/>
-      <w:r>
-        <w:t xml:space="preserve"> generating intrinsic PEEP in COPD?’</w:t>
+        <w:t xml:space="preserve"> titled </w:t>
+      </w:r>
+      <w:r>
+        <w:t>: ‘Dynamic Laryngeal narrowing during exercise: a mechanism fron generating intrinsic PEEP in COPD?’</w:t>
       </w:r>
       <w:r>
         <w:rPr>
           <w:color w:val="FF0000"/>
         </w:rPr>
-        <w:t xml:space="preserve"> </w:t>
-      </w:r>
-      <w:r>
-        <w:rPr>
-          <w:color w:val="FF0000"/>
-        </w:rPr>
-        <w:t>[</w:t>
-      </w:r>
-      <w:proofErr w:type="gramStart"/>
-      <w:r>
-        <w:rPr>
-          <w:color w:val="FF0000"/>
-        </w:rPr>
-        <w:t>thorax</w:t>
-      </w:r>
-      <w:proofErr w:type="gramEnd"/>
-      <w:r>
-        <w:rPr>
-          <w:color w:val="FF0000"/>
-        </w:rPr>
-        <w:t xml:space="preserve"> paper]</w:t>
+        <w:t xml:space="preserve"> [thorax paper]</w:t>
       </w:r>
       <w:r>
         <w:t xml:space="preserve"> The key question that inspired the research was ‘What is the role of laryngeal narrowing in the regulation in the regulation of ventilation during exercise in patients with COPD?’ The novelty of the research were</w:t>
@@ -259,10 +201,7 @@
         <w:spacing w:line="480" w:lineRule="auto"/>
       </w:pPr>
       <w:r>
-        <w:t xml:space="preserve">Clinical </w:t>
-      </w:r>
-      <w:r>
-        <w:t>Trial II</w:t>
+        <w:t>Clinical Trial II</w:t>
       </w:r>
     </w:p>
     <w:p>
@@ -284,34 +223,15 @@
         <w:spacing w:line="480" w:lineRule="auto"/>
       </w:pPr>
       <w:r>
-        <w:t xml:space="preserve">In 2015 as at time of thesis </w:t>
-      </w:r>
-      <w:proofErr w:type="gramStart"/>
-      <w:r>
-        <w:t>writing ,</w:t>
-      </w:r>
-      <w:proofErr w:type="gramEnd"/>
-      <w:r>
-        <w:t xml:space="preserve"> Polkey et al. started a clinical trial on ‘Intrinsic PEEP and Laryngeal Aperture in COPD.’ The aim of the study is to investigate the extent of the narrowing of the vocal cords which causes a positive pressure within the airway with patients with COPD to understand how to improve airflow i</w:t>
-      </w:r>
-      <w:r>
-        <w:t>n the airway and lung function.</w:t>
-      </w:r>
-    </w:p>
-    <w:p>
-      <w:pPr>
-        <w:spacing w:line="480" w:lineRule="auto"/>
-      </w:pPr>
-      <w:r>
-        <w:t xml:space="preserve">The primary objectives of the clinical trial is to measure glottic aperture and compare glottic aperture with different levels of applied  EPAP (expiratory positive airway pressure)  on glottic opening in the erect and </w:t>
-      </w:r>
-      <w:proofErr w:type="spellStart"/>
-      <w:r>
-        <w:t>supline</w:t>
-      </w:r>
-      <w:proofErr w:type="spellEnd"/>
-      <w:r>
-        <w:t xml:space="preserve"> positions. </w:t>
+        <w:t>In 2015 as at time of thesis writing , Polkey et al. started a clinical trial on ‘Intrinsic PEEP and Laryngeal Aperture in COPD.’ The aim of the study is to investigate the extent of the narrowing of the vocal cords which causes a positive pressure within the airway with patients with COPD to understand how to improve airflow in the airway and lung function.</w:t>
+      </w:r>
+    </w:p>
+    <w:p>
+      <w:pPr>
+        <w:spacing w:line="480" w:lineRule="auto"/>
+      </w:pPr>
+      <w:r>
+        <w:t xml:space="preserve">The primary objectives of the clinical trial is to measure glottic aperture and compare glottic aperture with different levels of applied  EPAP (expiratory positive airway pressure)  on glottic opening in the erect and supline positions. </w:t>
       </w:r>
     </w:p>
     <w:p>
@@ -341,19 +261,7 @@
         <w:rPr>
           <w:shd w:val="clear" w:color="auto" w:fill="FFFFFF"/>
         </w:rPr>
-        <w:t>measure functional lung volumes , inspiratory capacity and functional residual capacity ,and</w:t>
-      </w:r>
-      <w:r>
-        <w:rPr>
-          <w:shd w:val="clear" w:color="auto" w:fill="FFFFFF"/>
-        </w:rPr>
-        <w:t xml:space="preserve"> </w:t>
-      </w:r>
-      <w:r>
-        <w:rPr>
-          <w:shd w:val="clear" w:color="auto" w:fill="FFFFFF"/>
-        </w:rPr>
-        <w:t>the glottic aperture in the erect and supine positions at different levels of EPAP</w:t>
+        <w:t>measure functional lung volumes , inspiratory capacity and functional residual capacity ,and the glottic aperture in the erect and supine positions at different levels of EPAP</w:t>
       </w:r>
     </w:p>
     <w:p>
@@ -369,21 +277,7 @@
         <w:rPr>
           <w:shd w:val="clear" w:color="auto" w:fill="FFFFFF"/>
         </w:rPr>
-        <w:t xml:space="preserve">determine the effect on </w:t>
-      </w:r>
-      <w:proofErr w:type="spellStart"/>
-      <w:r>
-        <w:rPr>
-          <w:shd w:val="clear" w:color="auto" w:fill="FFFFFF"/>
-        </w:rPr>
-        <w:t>PEEPi</w:t>
-      </w:r>
-      <w:proofErr w:type="spellEnd"/>
-      <w:r>
-        <w:rPr>
-          <w:shd w:val="clear" w:color="auto" w:fill="FFFFFF"/>
-        </w:rPr>
-        <w:t xml:space="preserve"> of applied EPAP in the erect and supine positions</w:t>
+        <w:t>determine the effect on PEEPi of applied EPAP in the erect and supine positions</w:t>
       </w:r>
     </w:p>
     <w:p>
@@ -411,15 +305,7 @@
         <w:spacing w:line="480" w:lineRule="auto"/>
       </w:pPr>
       <w:r>
-        <w:t xml:space="preserve">In order to achieve the objectives of the clinical trials, the following clinical </w:t>
-      </w:r>
-      <w:proofErr w:type="spellStart"/>
-      <w:r>
-        <w:t>prodecures</w:t>
-      </w:r>
-      <w:proofErr w:type="spellEnd"/>
-      <w:r>
-        <w:t xml:space="preserve"> will be taken:</w:t>
+        <w:t>In order to achieve the objectives of the clinical trials, the following clinical prodecures will be taken:</w:t>
       </w:r>
     </w:p>
     <w:p>
@@ -484,15 +370,7 @@
         <w:spacing w:line="480" w:lineRule="auto"/>
       </w:pPr>
       <w:r>
-        <w:t xml:space="preserve">Do a facemask </w:t>
-      </w:r>
-      <w:proofErr w:type="spellStart"/>
-      <w:r>
-        <w:t>pneumotachograph</w:t>
-      </w:r>
-      <w:proofErr w:type="spellEnd"/>
-      <w:r>
-        <w:t xml:space="preserve"> </w:t>
+        <w:t xml:space="preserve">Do a facemask pneumotachograph </w:t>
       </w:r>
     </w:p>
     <w:p>
@@ -683,13 +561,8 @@
         <w:spacing w:line="480" w:lineRule="auto"/>
       </w:pPr>
       <w:r>
-        <w:t xml:space="preserve">Test the developed system in clinical </w:t>
-      </w:r>
-      <w:proofErr w:type="spellStart"/>
-      <w:r>
-        <w:t>enivornment</w:t>
-      </w:r>
-      <w:proofErr w:type="spellEnd"/>
+        <w:t>Test the developed system in clinical enivornment</w:t>
+      </w:r>
     </w:p>
     <w:p>
       <w:pPr>
@@ -715,16 +588,116 @@
     </w:p>
     <w:p>
       <w:pPr>
-        <w:spacing w:line="480" w:lineRule="auto"/>
-      </w:pPr>
-      <w:r>
-        <w:t xml:space="preserve">Current system </w:t>
-      </w:r>
-      <w:proofErr w:type="spellStart"/>
-      <w:r>
-        <w:t>archecture</w:t>
-      </w:r>
-      <w:proofErr w:type="spellEnd"/>
+        <w:pStyle w:val="Heading2"/>
+        <w:spacing w:line="480" w:lineRule="auto"/>
+      </w:pPr>
+      <w:r>
+        <w:t xml:space="preserve">Current system archecture </w:t>
+      </w:r>
+    </w:p>
+    <w:p>
+      <w:pPr>
+        <w:spacing w:line="480" w:lineRule="auto"/>
+      </w:pPr>
+    </w:p>
+    <w:p>
+      <w:pPr>
+        <w:pStyle w:val="Heading2"/>
+        <w:spacing w:line="480" w:lineRule="auto"/>
+      </w:pPr>
+      <w:r>
+        <w:t>Current system limitation</w:t>
+      </w:r>
+    </w:p>
+    <w:p>
+      <w:pPr>
+        <w:spacing w:line="480" w:lineRule="auto"/>
+      </w:pPr>
+    </w:p>
+    <w:p>
+      <w:pPr>
+        <w:pStyle w:val="Heading2"/>
+        <w:spacing w:line="480" w:lineRule="auto"/>
+      </w:pPr>
+      <w:r>
+        <w:t xml:space="preserve">Prposed system architecture </w:t>
+      </w:r>
+    </w:p>
+    <w:p>
+      <w:pPr>
+        <w:spacing w:line="480" w:lineRule="auto"/>
+      </w:pPr>
+    </w:p>
+    <w:p>
+      <w:pPr>
+        <w:pStyle w:val="Heading2"/>
+        <w:spacing w:line="480" w:lineRule="auto"/>
+      </w:pPr>
+      <w:r>
+        <w:t>Benefits of system architecture</w:t>
+      </w:r>
+    </w:p>
+    <w:p>
+      <w:pPr>
+        <w:pStyle w:val="Heading1"/>
+        <w:spacing w:line="480" w:lineRule="auto"/>
+      </w:pPr>
+      <w:r>
+        <w:t>System Implementation</w:t>
+      </w:r>
+    </w:p>
+    <w:p>
+      <w:pPr>
+        <w:pStyle w:val="Heading1"/>
+        <w:spacing w:line="480" w:lineRule="auto"/>
+      </w:pPr>
+      <w:r>
+        <w:t xml:space="preserve">System Testing </w:t>
+      </w:r>
+    </w:p>
+    <w:p>
+      <w:pPr>
+        <w:pStyle w:val="Heading2"/>
+        <w:spacing w:line="480" w:lineRule="auto"/>
+      </w:pPr>
+      <w:r>
+        <w:t>Lab testing</w:t>
+      </w:r>
+    </w:p>
+    <w:p>
+      <w:pPr>
+        <w:spacing w:line="480" w:lineRule="auto"/>
+      </w:pPr>
+    </w:p>
+    <w:p>
+      <w:pPr>
+        <w:pStyle w:val="Heading2"/>
+        <w:spacing w:line="480" w:lineRule="auto"/>
+      </w:pPr>
+      <w:r>
+        <w:t xml:space="preserve">Clinical testing </w:t>
+      </w:r>
+    </w:p>
+    <w:p>
+      <w:pPr>
+        <w:spacing w:line="480" w:lineRule="auto"/>
+      </w:pPr>
+    </w:p>
+    <w:p>
+      <w:pPr>
+        <w:pStyle w:val="Heading1"/>
+        <w:spacing w:line="480" w:lineRule="auto"/>
+      </w:pPr>
+      <w:r>
+        <w:lastRenderedPageBreak/>
+        <w:t xml:space="preserve">Limitations of </w:t>
+      </w:r>
+      <w:r>
+        <w:t>proposed</w:t>
+      </w:r>
+      <w:r>
+        <w:t xml:space="preserve"> system architecture </w:t>
+      </w:r>
       <w:r>
         <w:t xml:space="preserve"> </w:t>
       </w:r>
@@ -733,135 +706,71 @@
       <w:pPr>
         <w:spacing w:line="480" w:lineRule="auto"/>
       </w:pPr>
-      <w:r>
-        <w:t>Current system limitation</w:t>
+    </w:p>
+    <w:p>
+      <w:pPr>
+        <w:pStyle w:val="Heading2"/>
+        <w:spacing w:line="480" w:lineRule="auto"/>
+      </w:pPr>
+      <w:r>
+        <w:t xml:space="preserve">Data visibility </w:t>
+      </w:r>
+    </w:p>
+    <w:p>
+      <w:pPr>
+        <w:spacing w:line="480" w:lineRule="auto"/>
+      </w:pPr>
+    </w:p>
+    <w:p>
+      <w:pPr>
+        <w:pStyle w:val="Heading2"/>
+        <w:spacing w:line="480" w:lineRule="auto"/>
+      </w:pPr>
+      <w:r>
+        <w:t xml:space="preserve">Data synchronisation </w:t>
+      </w:r>
+    </w:p>
+    <w:p>
+      <w:pPr>
+        <w:spacing w:line="480" w:lineRule="auto"/>
+      </w:pPr>
+    </w:p>
+    <w:p>
+      <w:pPr>
+        <w:pStyle w:val="Heading2"/>
+        <w:spacing w:line="480" w:lineRule="auto"/>
+      </w:pPr>
+      <w:r>
+        <w:t xml:space="preserve">Information Processing </w:t>
+      </w:r>
+    </w:p>
+    <w:p>
+      <w:pPr>
+        <w:spacing w:line="480" w:lineRule="auto"/>
+      </w:pPr>
+    </w:p>
+    <w:p>
+      <w:pPr>
+        <w:pStyle w:val="Heading1"/>
+        <w:spacing w:line="480" w:lineRule="auto"/>
+      </w:pPr>
+      <w:r>
+        <w:t xml:space="preserve">Discussion </w:t>
+      </w:r>
+    </w:p>
+    <w:p>
+      <w:pPr>
+        <w:pStyle w:val="Heading1"/>
+        <w:spacing w:line="480" w:lineRule="auto"/>
+      </w:pPr>
+      <w:r>
+        <w:t xml:space="preserve">Conclusion </w:t>
       </w:r>
       <w:bookmarkStart w:id="0" w:name="_GoBack"/>
       <w:bookmarkEnd w:id="0"/>
     </w:p>
-    <w:p>
-      <w:pPr>
-        <w:spacing w:line="480" w:lineRule="auto"/>
-        <w:rPr>
-          <w:color w:val="FF0000"/>
-        </w:rPr>
-      </w:pPr>
-      <w:proofErr w:type="spellStart"/>
-      <w:r>
-        <w:rPr>
-          <w:color w:val="FF0000"/>
-        </w:rPr>
-        <w:t>Prposed</w:t>
-      </w:r>
-      <w:proofErr w:type="spellEnd"/>
-      <w:r>
-        <w:rPr>
-          <w:color w:val="FF0000"/>
-        </w:rPr>
-        <w:t xml:space="preserve"> system architecture </w:t>
-      </w:r>
-    </w:p>
-    <w:p>
-      <w:pPr>
-        <w:spacing w:line="480" w:lineRule="auto"/>
-        <w:rPr>
-          <w:color w:val="FF0000"/>
-        </w:rPr>
-      </w:pPr>
-      <w:r>
-        <w:rPr>
-          <w:color w:val="FF0000"/>
-        </w:rPr>
-        <w:t>Benefits of system architecture</w:t>
-      </w:r>
-    </w:p>
-    <w:p>
-      <w:pPr>
-        <w:spacing w:line="480" w:lineRule="auto"/>
-        <w:rPr>
-          <w:color w:val="FF0000"/>
-        </w:rPr>
-      </w:pPr>
-      <w:r>
-        <w:rPr>
-          <w:color w:val="FF0000"/>
-        </w:rPr>
-        <w:t xml:space="preserve">Limitations of </w:t>
-      </w:r>
-      <w:proofErr w:type="spellStart"/>
-      <w:r>
-        <w:rPr>
-          <w:color w:val="FF0000"/>
-        </w:rPr>
-        <w:t>prpossed</w:t>
-      </w:r>
-      <w:proofErr w:type="spellEnd"/>
-      <w:r>
-        <w:rPr>
-          <w:color w:val="FF0000"/>
-        </w:rPr>
-        <w:t xml:space="preserve"> system </w:t>
-      </w:r>
-      <w:proofErr w:type="spellStart"/>
-      <w:r>
-        <w:rPr>
-          <w:color w:val="FF0000"/>
-        </w:rPr>
-        <w:t>archecture</w:t>
-      </w:r>
-      <w:proofErr w:type="spellEnd"/>
-      <w:r>
-        <w:rPr>
-          <w:color w:val="FF0000"/>
-        </w:rPr>
-        <w:t xml:space="preserve"> </w:t>
-      </w:r>
-    </w:p>
-    <w:p>
-      <w:pPr>
-        <w:pStyle w:val="Heading1"/>
-        <w:spacing w:line="480" w:lineRule="auto"/>
-      </w:pPr>
-      <w:r>
-        <w:t>System Implementation</w:t>
-      </w:r>
-    </w:p>
-    <w:p>
-      <w:pPr>
-        <w:pStyle w:val="Heading1"/>
-        <w:spacing w:line="480" w:lineRule="auto"/>
-      </w:pPr>
-      <w:r>
-        <w:t xml:space="preserve">System Testing </w:t>
-      </w:r>
-    </w:p>
-    <w:p>
-      <w:pPr>
-        <w:spacing w:line="480" w:lineRule="auto"/>
-      </w:pPr>
-      <w:r>
-        <w:t>Lab testing</w:t>
-      </w:r>
-    </w:p>
-    <w:p>
-      <w:pPr>
-        <w:spacing w:line="480" w:lineRule="auto"/>
-      </w:pPr>
-      <w:r>
-        <w:t xml:space="preserve">Clinical testing </w:t>
-      </w:r>
-    </w:p>
-    <w:p>
-      <w:pPr>
-        <w:pStyle w:val="Heading1"/>
-        <w:spacing w:line="480" w:lineRule="auto"/>
-      </w:pPr>
-      <w:r>
-        <w:t xml:space="preserve">Discussion </w:t>
-      </w:r>
-    </w:p>
     <w:sectPr>
-      <w:footerReference w:type="default" r:id="rId8"/>
+      <w:footerReference w:type="default" r:id="rId9"/>
       <w:pgSz w:w="11906" w:h="16838"/>
       <w:pgMar w:top="1440" w:right="1440" w:bottom="1440" w:left="1440" w:header="708" w:footer="708" w:gutter="0"/>
       <w:cols w:space="708"/>
@@ -934,7 +843,7 @@
           <w:rPr>
             <w:noProof/>
           </w:rPr>
-          <w:t>4</w:t>
+          <w:t>5</w:t>
         </w:r>
         <w:r>
           <w:rPr>
@@ -3348,4 +3257,16 @@
   <a:objectDefaults/>
   <a:extraClrSchemeLst/>
 </a:theme>
+</file>
+
+<file path=customXml/item1.xml><?xml version="1.0" encoding="utf-8"?>
+<b:Sources xmlns:b="http://schemas.openxmlformats.org/officeDocument/2006/bibliography" xmlns="http://schemas.openxmlformats.org/officeDocument/2006/bibliography" SelectedStyle="\APA.XSL" StyleName="APA"/>
+</file>
+
+<file path=customXml/itemProps1.xml><?xml version="1.0" encoding="utf-8"?>
+<ds:datastoreItem xmlns:ds="http://schemas.openxmlformats.org/officeDocument/2006/customXml" ds:itemID="{0A149869-0D3A-43A0-BE33-D2CD902520AC}">
+  <ds:schemaRefs>
+    <ds:schemaRef ds:uri="http://schemas.openxmlformats.org/officeDocument/2006/bibliography"/>
+  </ds:schemaRefs>
+</ds:datastoreItem>
 </file>
</xml_diff>